<commit_message>
2 Use cases, 3 Scenarios, update on Paradigm
Buy Tickets Use case-Scenario, Delete Trip use case-Scenario, Update Trip scenario were added. On paradigm,  there were made little changes.
</commit_message>
<xml_diff>
--- a/projectUndone/RAD.docx
+++ b/projectUndone/RAD.docx
@@ -5050,37 +5050,7 @@
           <w:szCs w:val="24"/>
           <w:lang w:val="en-US"/>
         </w:rPr>
-        <w:t>, want</w:t>
-      </w:r>
-      <w:r>
-        <w:rPr>
-          <w:rFonts w:cs="Times New Roman"/>
-          <w:bCs/>
-          <w:sz w:val="24"/>
-          <w:szCs w:val="24"/>
-          <w:lang w:val="en-US"/>
-        </w:rPr>
-        <w:t>s</w:t>
-      </w:r>
-      <w:r>
-        <w:rPr>
-          <w:rFonts w:cs="Times New Roman"/>
-          <w:bCs/>
-          <w:sz w:val="24"/>
-          <w:szCs w:val="24"/>
-          <w:lang w:val="en-US"/>
-        </w:rPr>
-        <w:t xml:space="preserve"> to </w:t>
-      </w:r>
-      <w:r>
-        <w:rPr>
-          <w:rFonts w:cs="Times New Roman"/>
-          <w:bCs/>
-          <w:sz w:val="24"/>
-          <w:szCs w:val="24"/>
-          <w:lang w:val="en-US"/>
-        </w:rPr>
-        <w:t>freeze his account.</w:t>
+        <w:t>, wants to freeze his account.</w:t>
       </w:r>
     </w:p>
     <w:p>
@@ -5148,28 +5118,592 @@
           <w:szCs w:val="24"/>
           <w:lang w:val="en-US"/>
         </w:rPr>
-        <w:t xml:space="preserve">2.He chooses the </w:t>
-      </w:r>
-      <w:r>
-        <w:rPr>
-          <w:rFonts w:cs="Times New Roman"/>
-          <w:bCs/>
-          <w:sz w:val="24"/>
-          <w:szCs w:val="24"/>
-          <w:lang w:val="en-US"/>
-        </w:rPr>
-        <w:t>customer</w:t>
-      </w:r>
-      <w:r>
-        <w:rPr>
-          <w:rFonts w:cs="Times New Roman"/>
-          <w:bCs/>
-          <w:sz w:val="24"/>
-          <w:szCs w:val="24"/>
+        <w:t xml:space="preserve">2.He chooses the customer </w:t>
+      </w:r>
+      <w:proofErr w:type="gramStart"/>
+      <w:r>
+        <w:rPr>
+          <w:rFonts w:cs="Times New Roman"/>
+          <w:bCs/>
+          <w:sz w:val="24"/>
+          <w:szCs w:val="24"/>
+          <w:lang w:val="en-US"/>
+        </w:rPr>
+        <w:t>login  to</w:t>
+      </w:r>
+      <w:proofErr w:type="gramEnd"/>
+      <w:r>
+        <w:rPr>
+          <w:rFonts w:cs="Times New Roman"/>
+          <w:bCs/>
+          <w:sz w:val="24"/>
+          <w:szCs w:val="24"/>
+          <w:lang w:val="en-US"/>
+        </w:rPr>
+        <w:t xml:space="preserve"> get in to the system.</w:t>
+      </w:r>
+    </w:p>
+    <w:p>
+      <w:pPr>
+        <w:pStyle w:val="Body"/>
+        <w:spacing w:line="276" w:lineRule="auto"/>
+        <w:rPr>
+          <w:rFonts w:cs="Times New Roman"/>
+          <w:bCs/>
+          <w:sz w:val="24"/>
+          <w:szCs w:val="24"/>
+          <w:lang w:val="en-US"/>
+        </w:rPr>
+      </w:pPr>
+      <w:r>
+        <w:rPr>
+          <w:rFonts w:cs="Times New Roman"/>
+          <w:bCs/>
+          <w:sz w:val="24"/>
+          <w:szCs w:val="24"/>
+          <w:lang w:val="en-US"/>
+        </w:rPr>
+        <w:t>3. He types his e-mail and password to login and then taps to continue.</w:t>
+      </w:r>
+    </w:p>
+    <w:p>
+      <w:pPr>
+        <w:pStyle w:val="Body"/>
+        <w:spacing w:line="276" w:lineRule="auto"/>
+        <w:rPr>
+          <w:rFonts w:cs="Times New Roman"/>
+          <w:bCs/>
+          <w:sz w:val="24"/>
+          <w:szCs w:val="24"/>
+          <w:lang w:val="en-US"/>
+        </w:rPr>
+      </w:pPr>
+      <w:r>
+        <w:rPr>
+          <w:rFonts w:cs="Times New Roman"/>
+          <w:bCs/>
+          <w:sz w:val="24"/>
+          <w:szCs w:val="24"/>
+          <w:lang w:val="en-US"/>
+        </w:rPr>
+        <w:t>4. He taps the function “Manage Account”.</w:t>
+      </w:r>
+    </w:p>
+    <w:p>
+      <w:pPr>
+        <w:pStyle w:val="Body"/>
+        <w:spacing w:line="276" w:lineRule="auto"/>
+        <w:rPr>
+          <w:rFonts w:cs="Times New Roman"/>
+          <w:bCs/>
+          <w:sz w:val="24"/>
+          <w:szCs w:val="24"/>
+          <w:lang w:val="en-US"/>
+        </w:rPr>
+      </w:pPr>
+      <w:r>
+        <w:rPr>
+          <w:rFonts w:cs="Times New Roman"/>
+          <w:bCs/>
+          <w:sz w:val="24"/>
+          <w:szCs w:val="24"/>
+          <w:lang w:val="en-US"/>
+        </w:rPr>
+        <w:t>5. On the new page, he taps the function “Freeze Account.”</w:t>
+      </w:r>
+    </w:p>
+    <w:p>
+      <w:pPr>
+        <w:pStyle w:val="Body"/>
+        <w:spacing w:line="276" w:lineRule="auto"/>
+        <w:rPr>
+          <w:rFonts w:cs="Times New Roman"/>
+          <w:bCs/>
+          <w:sz w:val="24"/>
+          <w:szCs w:val="24"/>
+          <w:lang w:val="en-US"/>
+        </w:rPr>
+      </w:pPr>
+      <w:r>
+        <w:rPr>
+          <w:rFonts w:cs="Times New Roman"/>
+          <w:bCs/>
+          <w:sz w:val="24"/>
+          <w:szCs w:val="24"/>
+          <w:lang w:val="en-US"/>
+        </w:rPr>
+        <w:t xml:space="preserve">6. A warning message is seen to the </w:t>
+      </w:r>
+      <w:proofErr w:type="spellStart"/>
+      <w:r>
+        <w:rPr>
+          <w:rFonts w:cs="Times New Roman"/>
+          <w:bCs/>
+          <w:sz w:val="24"/>
+          <w:szCs w:val="24"/>
+          <w:lang w:val="en-US"/>
+        </w:rPr>
+        <w:t>Kerem</w:t>
+      </w:r>
+      <w:proofErr w:type="spellEnd"/>
+      <w:r>
+        <w:rPr>
+          <w:rFonts w:cs="Times New Roman"/>
+          <w:bCs/>
+          <w:sz w:val="24"/>
+          <w:szCs w:val="24"/>
+          <w:lang w:val="en-US"/>
+        </w:rPr>
+        <w:t xml:space="preserve"> which says </w:t>
+      </w:r>
+      <w:proofErr w:type="gramStart"/>
+      <w:r>
+        <w:rPr>
+          <w:rFonts w:cs="Times New Roman"/>
+          <w:bCs/>
+          <w:sz w:val="24"/>
+          <w:szCs w:val="24"/>
+          <w:lang w:val="en-US"/>
+        </w:rPr>
+        <w:t>“ Are</w:t>
+      </w:r>
+      <w:proofErr w:type="gramEnd"/>
+      <w:r>
+        <w:rPr>
+          <w:rFonts w:cs="Times New Roman"/>
+          <w:bCs/>
+          <w:sz w:val="24"/>
+          <w:szCs w:val="24"/>
+          <w:lang w:val="en-US"/>
+        </w:rPr>
+        <w:t xml:space="preserve"> you sure?”</w:t>
+      </w:r>
+    </w:p>
+    <w:p>
+      <w:pPr>
+        <w:pStyle w:val="Body"/>
+        <w:spacing w:line="276" w:lineRule="auto"/>
+        <w:rPr>
+          <w:rFonts w:cs="Times New Roman"/>
+          <w:bCs/>
+          <w:sz w:val="24"/>
+          <w:szCs w:val="24"/>
+          <w:lang w:val="en-US"/>
+        </w:rPr>
+      </w:pPr>
+      <w:r>
+        <w:rPr>
+          <w:rFonts w:cs="Times New Roman"/>
+          <w:bCs/>
+          <w:sz w:val="24"/>
+          <w:szCs w:val="24"/>
+          <w:lang w:val="en-US"/>
+        </w:rPr>
+        <w:t xml:space="preserve">7. He taps </w:t>
+      </w:r>
+      <w:proofErr w:type="gramStart"/>
+      <w:r>
+        <w:rPr>
+          <w:rFonts w:cs="Times New Roman"/>
+          <w:bCs/>
+          <w:sz w:val="24"/>
+          <w:szCs w:val="24"/>
+          <w:lang w:val="en-US"/>
+        </w:rPr>
+        <w:t>“ Continue</w:t>
+      </w:r>
+      <w:proofErr w:type="gramEnd"/>
+      <w:r>
+        <w:rPr>
+          <w:rFonts w:cs="Times New Roman"/>
+          <w:bCs/>
+          <w:sz w:val="24"/>
+          <w:szCs w:val="24"/>
+          <w:lang w:val="en-US"/>
+        </w:rPr>
+        <w:t xml:space="preserve">”. </w:t>
+      </w:r>
+    </w:p>
+    <w:p>
+      <w:pPr>
+        <w:pStyle w:val="Body"/>
+        <w:spacing w:line="276" w:lineRule="auto"/>
+        <w:rPr>
+          <w:rFonts w:cs="Times New Roman"/>
+          <w:bCs/>
+          <w:sz w:val="24"/>
+          <w:szCs w:val="24"/>
+          <w:lang w:val="en-US"/>
+        </w:rPr>
+      </w:pPr>
+      <w:r>
+        <w:rPr>
+          <w:rFonts w:cs="Times New Roman"/>
+          <w:bCs/>
+          <w:sz w:val="24"/>
+          <w:szCs w:val="24"/>
+          <w:lang w:val="en-US"/>
+        </w:rPr>
+        <w:t xml:space="preserve">8. A message appears which says </w:t>
+      </w:r>
+      <w:proofErr w:type="gramStart"/>
+      <w:r>
+        <w:rPr>
+          <w:rFonts w:cs="Times New Roman"/>
+          <w:bCs/>
+          <w:sz w:val="24"/>
+          <w:szCs w:val="24"/>
+          <w:lang w:val="en-US"/>
+        </w:rPr>
+        <w:t>“ Process</w:t>
+      </w:r>
+      <w:proofErr w:type="gramEnd"/>
+      <w:r>
+        <w:rPr>
+          <w:rFonts w:cs="Times New Roman"/>
+          <w:bCs/>
+          <w:sz w:val="24"/>
+          <w:szCs w:val="24"/>
+          <w:lang w:val="en-US"/>
+        </w:rPr>
+        <w:t xml:space="preserve"> is successful”.</w:t>
+      </w:r>
+    </w:p>
+    <w:p>
+      <w:pPr>
+        <w:pStyle w:val="Body"/>
+        <w:spacing w:line="276" w:lineRule="auto"/>
+        <w:rPr>
+          <w:rFonts w:cs="Times New Roman"/>
+          <w:bCs/>
+          <w:sz w:val="24"/>
+          <w:szCs w:val="24"/>
+          <w:lang w:val="en-US"/>
+        </w:rPr>
+      </w:pPr>
+      <w:r>
+        <w:rPr>
+          <w:rFonts w:cs="Times New Roman"/>
+          <w:bCs/>
+          <w:sz w:val="24"/>
+          <w:szCs w:val="24"/>
+          <w:lang w:val="en-US"/>
+        </w:rPr>
+        <w:t xml:space="preserve">9. System logs him out to the system. </w:t>
+      </w:r>
+    </w:p>
+    <w:p>
+      <w:pPr>
+        <w:pStyle w:val="Body"/>
+        <w:spacing w:line="276" w:lineRule="auto"/>
+        <w:rPr>
+          <w:rFonts w:cs="Times New Roman"/>
+          <w:bCs/>
+          <w:sz w:val="24"/>
+          <w:szCs w:val="24"/>
+          <w:lang w:val="en-US"/>
+        </w:rPr>
+      </w:pPr>
+    </w:p>
+    <w:p>
+      <w:pPr>
+        <w:pStyle w:val="Body"/>
+        <w:spacing w:line="276" w:lineRule="auto"/>
+        <w:rPr>
+          <w:rFonts w:cs="Times New Roman"/>
+          <w:b/>
+          <w:bCs/>
+          <w:sz w:val="24"/>
+          <w:szCs w:val="24"/>
+          <w:u w:val="single"/>
+          <w:lang w:val="en-US"/>
+        </w:rPr>
+      </w:pPr>
+      <w:r>
+        <w:rPr>
+          <w:rFonts w:cs="Times New Roman"/>
+          <w:b/>
+          <w:bCs/>
+          <w:sz w:val="24"/>
+          <w:szCs w:val="24"/>
+          <w:u w:val="single"/>
+          <w:lang w:val="en-US"/>
+        </w:rPr>
+        <w:t xml:space="preserve">Scenario 9: </w:t>
+      </w:r>
+      <w:r>
+        <w:rPr>
+          <w:rFonts w:cs="Times New Roman"/>
+          <w:b/>
+          <w:bCs/>
+          <w:sz w:val="24"/>
+          <w:szCs w:val="24"/>
+          <w:u w:val="single"/>
           <w:lang w:val="en-US"/>
         </w:rPr>
         <w:t xml:space="preserve"> </w:t>
       </w:r>
+      <w:r>
+        <w:rPr>
+          <w:rFonts w:cs="Times New Roman"/>
+          <w:b/>
+          <w:bCs/>
+          <w:sz w:val="24"/>
+          <w:szCs w:val="24"/>
+          <w:u w:val="single"/>
+          <w:lang w:val="en-US"/>
+        </w:rPr>
+        <w:t>Buy Ticket</w:t>
+      </w:r>
+    </w:p>
+    <w:p>
+      <w:pPr>
+        <w:pStyle w:val="Body"/>
+        <w:spacing w:line="276" w:lineRule="auto"/>
+        <w:rPr>
+          <w:rFonts w:cs="Times New Roman"/>
+          <w:b/>
+          <w:bCs/>
+          <w:sz w:val="24"/>
+          <w:szCs w:val="24"/>
+          <w:u w:val="single"/>
+          <w:lang w:val="en-US"/>
+        </w:rPr>
+      </w:pPr>
+    </w:p>
+    <w:p>
+      <w:pPr>
+        <w:pStyle w:val="Body"/>
+        <w:spacing w:line="276" w:lineRule="auto"/>
+        <w:rPr>
+          <w:rFonts w:cs="Times New Roman"/>
+          <w:b/>
+          <w:bCs/>
+          <w:sz w:val="24"/>
+          <w:szCs w:val="24"/>
+          <w:lang w:val="en-US"/>
+        </w:rPr>
+      </w:pPr>
+      <w:r>
+        <w:rPr>
+          <w:rFonts w:cs="Times New Roman"/>
+          <w:b/>
+          <w:bCs/>
+          <w:sz w:val="24"/>
+          <w:szCs w:val="24"/>
+          <w:lang w:val="en-US"/>
+        </w:rPr>
+        <w:t xml:space="preserve">Participant Actor Instances: </w:t>
+      </w:r>
+      <w:proofErr w:type="spellStart"/>
+      <w:r>
+        <w:rPr>
+          <w:rFonts w:cs="Times New Roman"/>
+          <w:b/>
+          <w:bCs/>
+          <w:sz w:val="24"/>
+          <w:szCs w:val="24"/>
+          <w:lang w:val="en-US"/>
+        </w:rPr>
+        <w:t>Ekin</w:t>
+      </w:r>
+      <w:proofErr w:type="spellEnd"/>
+      <w:r>
+        <w:rPr>
+          <w:rFonts w:cs="Times New Roman"/>
+          <w:b/>
+          <w:bCs/>
+          <w:sz w:val="24"/>
+          <w:szCs w:val="24"/>
+          <w:lang w:val="en-US"/>
+        </w:rPr>
+        <w:t>: Customer</w:t>
+      </w:r>
+    </w:p>
+    <w:p>
+      <w:pPr>
+        <w:pStyle w:val="Body"/>
+        <w:spacing w:line="276" w:lineRule="auto"/>
+        <w:rPr>
+          <w:rFonts w:cs="Times New Roman"/>
+          <w:bCs/>
+          <w:sz w:val="24"/>
+          <w:szCs w:val="24"/>
+          <w:lang w:val="en-US"/>
+        </w:rPr>
+      </w:pPr>
+    </w:p>
+    <w:p>
+      <w:pPr>
+        <w:pStyle w:val="Body"/>
+        <w:spacing w:line="276" w:lineRule="auto"/>
+        <w:rPr>
+          <w:rFonts w:cs="Times New Roman"/>
+          <w:bCs/>
+          <w:sz w:val="24"/>
+          <w:szCs w:val="24"/>
+          <w:lang w:val="en-US"/>
+        </w:rPr>
+      </w:pPr>
+      <w:r>
+        <w:rPr>
+          <w:rFonts w:cs="Times New Roman"/>
+          <w:bCs/>
+          <w:sz w:val="24"/>
+          <w:szCs w:val="24"/>
+          <w:lang w:val="en-US"/>
+        </w:rPr>
+        <w:t xml:space="preserve">A customer, whose name is </w:t>
+      </w:r>
+      <w:proofErr w:type="spellStart"/>
+      <w:r>
+        <w:rPr>
+          <w:rFonts w:cs="Times New Roman"/>
+          <w:bCs/>
+          <w:sz w:val="24"/>
+          <w:szCs w:val="24"/>
+          <w:lang w:val="en-US"/>
+        </w:rPr>
+        <w:t>Ekin</w:t>
+      </w:r>
+      <w:proofErr w:type="spellEnd"/>
+      <w:r>
+        <w:rPr>
+          <w:rFonts w:cs="Times New Roman"/>
+          <w:bCs/>
+          <w:sz w:val="24"/>
+          <w:szCs w:val="24"/>
+          <w:lang w:val="en-US"/>
+        </w:rPr>
+        <w:t>, wants to buy a ticket to İzmir, 18.45 departure.</w:t>
+      </w:r>
+    </w:p>
+    <w:p>
+      <w:pPr>
+        <w:pStyle w:val="Body"/>
+        <w:spacing w:line="276" w:lineRule="auto"/>
+        <w:rPr>
+          <w:rFonts w:cs="Times New Roman"/>
+          <w:bCs/>
+          <w:sz w:val="24"/>
+          <w:szCs w:val="24"/>
+          <w:lang w:val="en-US"/>
+        </w:rPr>
+      </w:pPr>
+    </w:p>
+    <w:p>
+      <w:pPr>
+        <w:pStyle w:val="Body"/>
+        <w:spacing w:line="276" w:lineRule="auto"/>
+        <w:rPr>
+          <w:rFonts w:cs="Times New Roman"/>
+          <w:bCs/>
+          <w:sz w:val="24"/>
+          <w:szCs w:val="24"/>
+          <w:lang w:val="en-US"/>
+        </w:rPr>
+      </w:pPr>
+      <w:r>
+        <w:rPr>
+          <w:rFonts w:cs="Times New Roman"/>
+          <w:bCs/>
+          <w:sz w:val="24"/>
+          <w:szCs w:val="24"/>
+          <w:lang w:val="en-US"/>
+        </w:rPr>
+        <w:t xml:space="preserve">1. </w:t>
+      </w:r>
+      <w:proofErr w:type="spellStart"/>
+      <w:r>
+        <w:rPr>
+          <w:rFonts w:cs="Times New Roman"/>
+          <w:bCs/>
+          <w:sz w:val="24"/>
+          <w:szCs w:val="24"/>
+          <w:lang w:val="en-US"/>
+        </w:rPr>
+        <w:t>Ekin</w:t>
+      </w:r>
+      <w:proofErr w:type="spellEnd"/>
+      <w:r>
+        <w:rPr>
+          <w:rFonts w:cs="Times New Roman"/>
+          <w:bCs/>
+          <w:sz w:val="24"/>
+          <w:szCs w:val="24"/>
+          <w:lang w:val="en-US"/>
+        </w:rPr>
+        <w:t xml:space="preserve"> enters the application to log in.</w:t>
+      </w:r>
+    </w:p>
+    <w:p>
+      <w:pPr>
+        <w:pStyle w:val="Body"/>
+        <w:spacing w:line="276" w:lineRule="auto"/>
+        <w:rPr>
+          <w:rFonts w:cs="Times New Roman"/>
+          <w:bCs/>
+          <w:sz w:val="24"/>
+          <w:szCs w:val="24"/>
+          <w:lang w:val="en-US"/>
+        </w:rPr>
+      </w:pPr>
+      <w:r>
+        <w:rPr>
+          <w:rFonts w:cs="Times New Roman"/>
+          <w:bCs/>
+          <w:sz w:val="24"/>
+          <w:szCs w:val="24"/>
+          <w:lang w:val="en-US"/>
+        </w:rPr>
+        <w:t>2.  She chooses the customer login to get in to the system.</w:t>
+      </w:r>
+    </w:p>
+    <w:p>
+      <w:pPr>
+        <w:pStyle w:val="Body"/>
+        <w:spacing w:line="276" w:lineRule="auto"/>
+        <w:rPr>
+          <w:rFonts w:cs="Times New Roman"/>
+          <w:bCs/>
+          <w:sz w:val="24"/>
+          <w:szCs w:val="24"/>
+          <w:lang w:val="en-US"/>
+        </w:rPr>
+      </w:pPr>
+      <w:r>
+        <w:rPr>
+          <w:rFonts w:cs="Times New Roman"/>
+          <w:bCs/>
+          <w:sz w:val="24"/>
+          <w:szCs w:val="24"/>
+          <w:lang w:val="en-US"/>
+        </w:rPr>
+        <w:t>3.  She types her e-mail and password to login and then taps to continue.</w:t>
+      </w:r>
+    </w:p>
+    <w:p>
+      <w:pPr>
+        <w:pStyle w:val="Body"/>
+        <w:spacing w:line="276" w:lineRule="auto"/>
+        <w:rPr>
+          <w:rFonts w:cs="Times New Roman"/>
+          <w:bCs/>
+          <w:sz w:val="24"/>
+          <w:szCs w:val="24"/>
+          <w:lang w:val="en-US"/>
+        </w:rPr>
+      </w:pPr>
+      <w:r>
+        <w:rPr>
+          <w:rFonts w:cs="Times New Roman"/>
+          <w:bCs/>
+          <w:sz w:val="24"/>
+          <w:szCs w:val="24"/>
+          <w:lang w:val="en-US"/>
+        </w:rPr>
+        <w:t xml:space="preserve">4.  She chooses the function </w:t>
+      </w:r>
       <w:proofErr w:type="gramStart"/>
       <w:r>
         <w:rPr>
@@ -5179,7 +5713,7 @@
           <w:szCs w:val="24"/>
           <w:lang w:val="en-US"/>
         </w:rPr>
-        <w:t>login  to</w:t>
+        <w:t>“ Buy</w:t>
       </w:r>
       <w:proofErr w:type="gramEnd"/>
       <w:r>
@@ -5190,99 +5724,543 @@
           <w:szCs w:val="24"/>
           <w:lang w:val="en-US"/>
         </w:rPr>
-        <w:t xml:space="preserve"> get in to the system.</w:t>
-      </w:r>
-    </w:p>
-    <w:p>
-      <w:pPr>
-        <w:pStyle w:val="Body"/>
-        <w:spacing w:line="276" w:lineRule="auto"/>
-        <w:rPr>
-          <w:rFonts w:cs="Times New Roman"/>
-          <w:bCs/>
-          <w:sz w:val="24"/>
-          <w:szCs w:val="24"/>
-          <w:lang w:val="en-US"/>
-        </w:rPr>
-      </w:pPr>
-      <w:r>
-        <w:rPr>
-          <w:rFonts w:cs="Times New Roman"/>
-          <w:bCs/>
-          <w:sz w:val="24"/>
-          <w:szCs w:val="24"/>
-          <w:lang w:val="en-US"/>
-        </w:rPr>
-        <w:t>3. He types his e-mail and password to login and then taps to continue.</w:t>
-      </w:r>
-    </w:p>
-    <w:p>
-      <w:pPr>
-        <w:pStyle w:val="Body"/>
-        <w:spacing w:line="276" w:lineRule="auto"/>
-        <w:rPr>
-          <w:rFonts w:cs="Times New Roman"/>
-          <w:bCs/>
-          <w:sz w:val="24"/>
-          <w:szCs w:val="24"/>
-          <w:lang w:val="en-US"/>
-        </w:rPr>
-      </w:pPr>
-      <w:r>
-        <w:rPr>
-          <w:rFonts w:cs="Times New Roman"/>
-          <w:bCs/>
-          <w:sz w:val="24"/>
-          <w:szCs w:val="24"/>
-          <w:lang w:val="en-US"/>
-        </w:rPr>
-        <w:t>4. He taps the function “Manage Account”.</w:t>
-      </w:r>
-    </w:p>
-    <w:p>
-      <w:pPr>
-        <w:pStyle w:val="Body"/>
-        <w:spacing w:line="276" w:lineRule="auto"/>
-        <w:rPr>
-          <w:rFonts w:cs="Times New Roman"/>
-          <w:bCs/>
-          <w:sz w:val="24"/>
-          <w:szCs w:val="24"/>
-          <w:lang w:val="en-US"/>
-        </w:rPr>
-      </w:pPr>
-      <w:r>
-        <w:rPr>
-          <w:rFonts w:cs="Times New Roman"/>
-          <w:bCs/>
-          <w:sz w:val="24"/>
-          <w:szCs w:val="24"/>
-          <w:lang w:val="en-US"/>
-        </w:rPr>
-        <w:t>5. On the new page, he taps the function “Freeze Account.”</w:t>
-      </w:r>
-    </w:p>
-    <w:p>
-      <w:pPr>
-        <w:pStyle w:val="Body"/>
-        <w:spacing w:line="276" w:lineRule="auto"/>
-        <w:rPr>
-          <w:rFonts w:cs="Times New Roman"/>
-          <w:bCs/>
-          <w:sz w:val="24"/>
-          <w:szCs w:val="24"/>
-          <w:lang w:val="en-US"/>
-        </w:rPr>
-      </w:pPr>
-      <w:r>
-        <w:rPr>
-          <w:rFonts w:cs="Times New Roman"/>
-          <w:bCs/>
-          <w:sz w:val="24"/>
-          <w:szCs w:val="24"/>
-          <w:lang w:val="en-US"/>
-        </w:rPr>
-        <w:t xml:space="preserve">6. A warning message is seen to the </w:t>
+        <w:t xml:space="preserve"> ticket”.</w:t>
+      </w:r>
+    </w:p>
+    <w:p>
+      <w:pPr>
+        <w:pStyle w:val="Body"/>
+        <w:spacing w:line="276" w:lineRule="auto"/>
+        <w:rPr>
+          <w:rFonts w:cs="Times New Roman"/>
+          <w:bCs/>
+          <w:sz w:val="24"/>
+          <w:szCs w:val="24"/>
+          <w:lang w:val="en-US"/>
+        </w:rPr>
+      </w:pPr>
+      <w:r>
+        <w:rPr>
+          <w:rFonts w:cs="Times New Roman"/>
+          <w:bCs/>
+          <w:sz w:val="24"/>
+          <w:szCs w:val="24"/>
+          <w:lang w:val="en-US"/>
+        </w:rPr>
+        <w:t>5.  She checks the list and chooses the İzmir travel at 18.45 on her planned date.</w:t>
+      </w:r>
+    </w:p>
+    <w:p>
+      <w:pPr>
+        <w:pStyle w:val="Body"/>
+        <w:spacing w:line="276" w:lineRule="auto"/>
+        <w:rPr>
+          <w:rFonts w:cs="Times New Roman"/>
+          <w:bCs/>
+          <w:sz w:val="24"/>
+          <w:szCs w:val="24"/>
+          <w:lang w:val="en-US"/>
+        </w:rPr>
+      </w:pPr>
+      <w:r>
+        <w:rPr>
+          <w:rFonts w:cs="Times New Roman"/>
+          <w:bCs/>
+          <w:sz w:val="24"/>
+          <w:szCs w:val="24"/>
+          <w:lang w:val="en-US"/>
+        </w:rPr>
+        <w:t>6. The system shows the information about the customer and the trip.</w:t>
+      </w:r>
+    </w:p>
+    <w:p>
+      <w:pPr>
+        <w:pStyle w:val="Body"/>
+        <w:spacing w:line="276" w:lineRule="auto"/>
+        <w:rPr>
+          <w:rFonts w:cs="Times New Roman"/>
+          <w:bCs/>
+          <w:sz w:val="24"/>
+          <w:szCs w:val="24"/>
+          <w:lang w:val="en-US"/>
+        </w:rPr>
+      </w:pPr>
+      <w:r>
+        <w:rPr>
+          <w:rFonts w:cs="Times New Roman"/>
+          <w:bCs/>
+          <w:sz w:val="24"/>
+          <w:szCs w:val="24"/>
+          <w:lang w:val="en-US"/>
+        </w:rPr>
+        <w:t>7.  She checks the information, then taps to “Check out”.</w:t>
+      </w:r>
+    </w:p>
+    <w:p>
+      <w:pPr>
+        <w:pStyle w:val="Body"/>
+        <w:spacing w:line="276" w:lineRule="auto"/>
+        <w:rPr>
+          <w:rFonts w:cs="Times New Roman"/>
+          <w:bCs/>
+          <w:sz w:val="24"/>
+          <w:szCs w:val="24"/>
+          <w:lang w:val="en-US"/>
+        </w:rPr>
+      </w:pPr>
+      <w:r>
+        <w:rPr>
+          <w:rFonts w:cs="Times New Roman"/>
+          <w:bCs/>
+          <w:sz w:val="24"/>
+          <w:szCs w:val="24"/>
+          <w:lang w:val="en-US"/>
+        </w:rPr>
+        <w:t>8. The system shows the ticket cost to her and leads her to the payment part.</w:t>
+      </w:r>
+    </w:p>
+    <w:p>
+      <w:pPr>
+        <w:pStyle w:val="Body"/>
+        <w:spacing w:line="276" w:lineRule="auto"/>
+        <w:rPr>
+          <w:rFonts w:cs="Times New Roman"/>
+          <w:bCs/>
+          <w:sz w:val="24"/>
+          <w:szCs w:val="24"/>
+          <w:lang w:val="en-US"/>
+        </w:rPr>
+      </w:pPr>
+      <w:r>
+        <w:rPr>
+          <w:rFonts w:cs="Times New Roman"/>
+          <w:bCs/>
+          <w:sz w:val="24"/>
+          <w:szCs w:val="24"/>
+          <w:lang w:val="en-US"/>
+        </w:rPr>
+        <w:t>9.  She writes her credit card info and taps the “Buy now” button.</w:t>
+      </w:r>
+    </w:p>
+    <w:p>
+      <w:pPr>
+        <w:pStyle w:val="Body"/>
+        <w:spacing w:line="276" w:lineRule="auto"/>
+        <w:rPr>
+          <w:rFonts w:cs="Times New Roman"/>
+          <w:bCs/>
+          <w:sz w:val="24"/>
+          <w:szCs w:val="24"/>
+          <w:lang w:val="en-US"/>
+        </w:rPr>
+      </w:pPr>
+      <w:r>
+        <w:rPr>
+          <w:rFonts w:cs="Times New Roman"/>
+          <w:bCs/>
+          <w:sz w:val="24"/>
+          <w:szCs w:val="24"/>
+          <w:lang w:val="en-US"/>
+        </w:rPr>
+        <w:t>10. The system gets the payment.</w:t>
+      </w:r>
+    </w:p>
+    <w:p>
+      <w:pPr>
+        <w:pStyle w:val="Body"/>
+        <w:spacing w:line="276" w:lineRule="auto"/>
+        <w:rPr>
+          <w:rFonts w:cs="Times New Roman"/>
+          <w:bCs/>
+          <w:sz w:val="24"/>
+          <w:szCs w:val="24"/>
+          <w:lang w:val="en-US"/>
+        </w:rPr>
+      </w:pPr>
+      <w:r>
+        <w:rPr>
+          <w:rFonts w:cs="Times New Roman"/>
+          <w:bCs/>
+          <w:sz w:val="24"/>
+          <w:szCs w:val="24"/>
+          <w:lang w:val="en-US"/>
+        </w:rPr>
+        <w:t xml:space="preserve">11. The system shows a message which says </w:t>
+      </w:r>
+      <w:proofErr w:type="gramStart"/>
+      <w:r>
+        <w:rPr>
+          <w:rFonts w:cs="Times New Roman"/>
+          <w:bCs/>
+          <w:sz w:val="24"/>
+          <w:szCs w:val="24"/>
+          <w:lang w:val="en-US"/>
+        </w:rPr>
+        <w:t>“ Process</w:t>
+      </w:r>
+      <w:proofErr w:type="gramEnd"/>
+      <w:r>
+        <w:rPr>
+          <w:rFonts w:cs="Times New Roman"/>
+          <w:bCs/>
+          <w:sz w:val="24"/>
+          <w:szCs w:val="24"/>
+          <w:lang w:val="en-US"/>
+        </w:rPr>
+        <w:t xml:space="preserve"> successfully done.”</w:t>
+      </w:r>
+    </w:p>
+    <w:p>
+      <w:pPr>
+        <w:pStyle w:val="Body"/>
+        <w:spacing w:line="276" w:lineRule="auto"/>
+        <w:rPr>
+          <w:rFonts w:cs="Times New Roman"/>
+          <w:bCs/>
+          <w:sz w:val="24"/>
+          <w:szCs w:val="24"/>
+          <w:lang w:val="en-US"/>
+        </w:rPr>
+      </w:pPr>
+    </w:p>
+    <w:p>
+      <w:pPr>
+        <w:pStyle w:val="Body"/>
+        <w:spacing w:line="276" w:lineRule="auto"/>
+        <w:rPr>
+          <w:rFonts w:cs="Times New Roman"/>
+          <w:bCs/>
+          <w:sz w:val="24"/>
+          <w:szCs w:val="24"/>
+          <w:lang w:val="en-US"/>
+        </w:rPr>
+      </w:pPr>
+    </w:p>
+    <w:p>
+      <w:pPr>
+        <w:pStyle w:val="Body"/>
+        <w:spacing w:line="276" w:lineRule="auto"/>
+        <w:rPr>
+          <w:rFonts w:cs="Times New Roman"/>
+          <w:b/>
+          <w:bCs/>
+          <w:sz w:val="24"/>
+          <w:szCs w:val="24"/>
+          <w:lang w:val="en-US"/>
+        </w:rPr>
+      </w:pPr>
+      <w:r>
+        <w:rPr>
+          <w:rFonts w:cs="Times New Roman"/>
+          <w:b/>
+          <w:bCs/>
+          <w:sz w:val="24"/>
+          <w:szCs w:val="24"/>
+          <w:lang w:val="en-US"/>
+        </w:rPr>
+        <w:t xml:space="preserve">Scenario </w:t>
+      </w:r>
+      <w:r>
+        <w:rPr>
+          <w:rFonts w:cs="Times New Roman"/>
+          <w:b/>
+          <w:bCs/>
+          <w:sz w:val="24"/>
+          <w:szCs w:val="24"/>
+          <w:lang w:val="en-US"/>
+        </w:rPr>
+        <w:t>9</w:t>
+      </w:r>
+      <w:r>
+        <w:rPr>
+          <w:rFonts w:cs="Times New Roman"/>
+          <w:b/>
+          <w:bCs/>
+          <w:sz w:val="24"/>
+          <w:szCs w:val="24"/>
+          <w:lang w:val="en-US"/>
+        </w:rPr>
+        <w:t xml:space="preserve"> Extensions:</w:t>
+      </w:r>
+    </w:p>
+    <w:p>
+      <w:pPr>
+        <w:pStyle w:val="Body"/>
+        <w:spacing w:line="276" w:lineRule="auto"/>
+        <w:rPr>
+          <w:rFonts w:cs="Times New Roman"/>
+          <w:bCs/>
+          <w:sz w:val="24"/>
+          <w:szCs w:val="24"/>
+          <w:lang w:val="en-US"/>
+        </w:rPr>
+      </w:pPr>
+      <w:r>
+        <w:rPr>
+          <w:rFonts w:cs="Times New Roman"/>
+          <w:bCs/>
+          <w:sz w:val="24"/>
+          <w:szCs w:val="24"/>
+          <w:lang w:val="en-US"/>
+        </w:rPr>
+        <w:t xml:space="preserve">10. The payment fails. System wants customer </w:t>
+      </w:r>
+      <w:proofErr w:type="gramStart"/>
+      <w:r>
+        <w:rPr>
+          <w:rFonts w:cs="Times New Roman"/>
+          <w:bCs/>
+          <w:sz w:val="24"/>
+          <w:szCs w:val="24"/>
+          <w:lang w:val="en-US"/>
+        </w:rPr>
+        <w:t>to  enter</w:t>
+      </w:r>
+      <w:proofErr w:type="gramEnd"/>
+      <w:r>
+        <w:rPr>
+          <w:rFonts w:cs="Times New Roman"/>
+          <w:bCs/>
+          <w:sz w:val="24"/>
+          <w:szCs w:val="24"/>
+          <w:lang w:val="en-US"/>
+        </w:rPr>
+        <w:t xml:space="preserve"> her credit card information again. </w:t>
+      </w:r>
+    </w:p>
+    <w:p>
+      <w:pPr>
+        <w:pStyle w:val="Body"/>
+        <w:spacing w:line="276" w:lineRule="auto"/>
+        <w:rPr>
+          <w:rFonts w:cs="Times New Roman"/>
+          <w:bCs/>
+          <w:sz w:val="24"/>
+          <w:szCs w:val="24"/>
+          <w:lang w:val="en-US"/>
+        </w:rPr>
+      </w:pPr>
+    </w:p>
+    <w:p>
+      <w:pPr>
+        <w:pStyle w:val="Body"/>
+        <w:spacing w:line="276" w:lineRule="auto"/>
+        <w:rPr>
+          <w:rFonts w:cs="Times New Roman"/>
+          <w:bCs/>
+          <w:sz w:val="24"/>
+          <w:szCs w:val="24"/>
+          <w:lang w:val="en-US"/>
+        </w:rPr>
+      </w:pPr>
+    </w:p>
+    <w:p>
+      <w:pPr>
+        <w:pStyle w:val="Body"/>
+        <w:spacing w:line="276" w:lineRule="auto"/>
+        <w:rPr>
+          <w:rFonts w:cs="Times New Roman"/>
+          <w:bCs/>
+          <w:sz w:val="24"/>
+          <w:szCs w:val="24"/>
+          <w:lang w:val="en-US"/>
+        </w:rPr>
+      </w:pPr>
+    </w:p>
+    <w:p>
+      <w:pPr>
+        <w:pStyle w:val="Body"/>
+        <w:spacing w:line="276" w:lineRule="auto"/>
+        <w:rPr>
+          <w:rFonts w:cs="Times New Roman"/>
+          <w:bCs/>
+          <w:sz w:val="24"/>
+          <w:szCs w:val="24"/>
+          <w:lang w:val="en-US"/>
+        </w:rPr>
+      </w:pPr>
+    </w:p>
+    <w:p>
+      <w:pPr>
+        <w:pStyle w:val="Body"/>
+        <w:spacing w:line="276" w:lineRule="auto"/>
+        <w:rPr>
+          <w:rFonts w:cs="Times New Roman"/>
+          <w:b/>
+          <w:bCs/>
+          <w:sz w:val="24"/>
+          <w:szCs w:val="24"/>
+          <w:u w:val="single"/>
+          <w:lang w:val="en-US"/>
+        </w:rPr>
+      </w:pPr>
+      <w:r>
+        <w:rPr>
+          <w:rFonts w:cs="Times New Roman"/>
+          <w:b/>
+          <w:bCs/>
+          <w:sz w:val="24"/>
+          <w:szCs w:val="24"/>
+          <w:u w:val="single"/>
+          <w:lang w:val="en-US"/>
+        </w:rPr>
+        <w:lastRenderedPageBreak/>
+        <w:t xml:space="preserve">Scenario </w:t>
+      </w:r>
+      <w:r>
+        <w:rPr>
+          <w:rFonts w:cs="Times New Roman"/>
+          <w:b/>
+          <w:bCs/>
+          <w:sz w:val="24"/>
+          <w:szCs w:val="24"/>
+          <w:u w:val="single"/>
+          <w:lang w:val="en-US"/>
+        </w:rPr>
+        <w:t>10</w:t>
+      </w:r>
+      <w:r>
+        <w:rPr>
+          <w:rFonts w:cs="Times New Roman"/>
+          <w:b/>
+          <w:bCs/>
+          <w:sz w:val="24"/>
+          <w:szCs w:val="24"/>
+          <w:u w:val="single"/>
+          <w:lang w:val="en-US"/>
+        </w:rPr>
+        <w:t xml:space="preserve">: </w:t>
+      </w:r>
+      <w:r>
+        <w:rPr>
+          <w:rFonts w:cs="Times New Roman"/>
+          <w:b/>
+          <w:bCs/>
+          <w:sz w:val="24"/>
+          <w:szCs w:val="24"/>
+          <w:u w:val="single"/>
+          <w:lang w:val="en-US"/>
+        </w:rPr>
+        <w:t xml:space="preserve"> </w:t>
+      </w:r>
+      <w:r>
+        <w:rPr>
+          <w:rFonts w:cs="Times New Roman"/>
+          <w:b/>
+          <w:bCs/>
+          <w:sz w:val="24"/>
+          <w:szCs w:val="24"/>
+          <w:u w:val="single"/>
+          <w:lang w:val="en-US"/>
+        </w:rPr>
+        <w:t xml:space="preserve">Delete Trip </w:t>
+      </w:r>
+    </w:p>
+    <w:p>
+      <w:pPr>
+        <w:pStyle w:val="Body"/>
+        <w:spacing w:line="276" w:lineRule="auto"/>
+        <w:rPr>
+          <w:rFonts w:cs="Times New Roman"/>
+          <w:b/>
+          <w:bCs/>
+          <w:sz w:val="24"/>
+          <w:szCs w:val="24"/>
+          <w:u w:val="single"/>
+          <w:lang w:val="en-US"/>
+        </w:rPr>
+      </w:pPr>
+    </w:p>
+    <w:p>
+      <w:pPr>
+        <w:pStyle w:val="Body"/>
+        <w:spacing w:line="276" w:lineRule="auto"/>
+        <w:rPr>
+          <w:rFonts w:cs="Times New Roman"/>
+          <w:b/>
+          <w:bCs/>
+          <w:sz w:val="24"/>
+          <w:szCs w:val="24"/>
+          <w:lang w:val="en-US"/>
+        </w:rPr>
+      </w:pPr>
+      <w:r>
+        <w:rPr>
+          <w:rFonts w:cs="Times New Roman"/>
+          <w:b/>
+          <w:bCs/>
+          <w:sz w:val="24"/>
+          <w:szCs w:val="24"/>
+          <w:lang w:val="en-US"/>
+        </w:rPr>
+        <w:t xml:space="preserve">Participant Actor Instances: </w:t>
+      </w:r>
+      <w:r>
+        <w:rPr>
+          <w:rFonts w:cs="Times New Roman"/>
+          <w:b/>
+          <w:bCs/>
+          <w:sz w:val="24"/>
+          <w:szCs w:val="24"/>
+          <w:lang w:val="en-US"/>
+        </w:rPr>
+        <w:t>Deniz</w:t>
+      </w:r>
+      <w:r>
+        <w:rPr>
+          <w:rFonts w:cs="Times New Roman"/>
+          <w:b/>
+          <w:bCs/>
+          <w:sz w:val="24"/>
+          <w:szCs w:val="24"/>
+          <w:lang w:val="en-US"/>
+        </w:rPr>
+        <w:t xml:space="preserve">: </w:t>
+      </w:r>
+      <w:r>
+        <w:rPr>
+          <w:rFonts w:cs="Times New Roman"/>
+          <w:b/>
+          <w:bCs/>
+          <w:sz w:val="24"/>
+          <w:szCs w:val="24"/>
+          <w:lang w:val="en-US"/>
+        </w:rPr>
+        <w:t>Admin</w:t>
+      </w:r>
+    </w:p>
+    <w:p>
+      <w:pPr>
+        <w:pStyle w:val="Body"/>
+        <w:spacing w:line="276" w:lineRule="auto"/>
+        <w:rPr>
+          <w:rFonts w:cs="Times New Roman"/>
+          <w:bCs/>
+          <w:sz w:val="24"/>
+          <w:szCs w:val="24"/>
+          <w:lang w:val="en-US"/>
+        </w:rPr>
+      </w:pPr>
+      <w:r>
+        <w:rPr>
+          <w:rFonts w:cs="Times New Roman"/>
+          <w:bCs/>
+          <w:sz w:val="24"/>
+          <w:szCs w:val="24"/>
+          <w:lang w:val="en-US"/>
+        </w:rPr>
+        <w:t xml:space="preserve">The company wants to remove the trip </w:t>
+      </w:r>
+      <w:proofErr w:type="gramStart"/>
+      <w:r>
+        <w:rPr>
+          <w:rFonts w:cs="Times New Roman"/>
+          <w:bCs/>
+          <w:sz w:val="24"/>
+          <w:szCs w:val="24"/>
+          <w:lang w:val="en-US"/>
+        </w:rPr>
+        <w:t xml:space="preserve">to  </w:t>
       </w:r>
       <w:proofErr w:type="spellStart"/>
       <w:r>
@@ -5293,30 +6271,9 @@
           <w:szCs w:val="24"/>
           <w:lang w:val="en-US"/>
         </w:rPr>
-        <w:t>Kerem</w:t>
+        <w:t>Eskişehir</w:t>
       </w:r>
       <w:proofErr w:type="spellEnd"/>
-      <w:r>
-        <w:rPr>
-          <w:rFonts w:cs="Times New Roman"/>
-          <w:bCs/>
-          <w:sz w:val="24"/>
-          <w:szCs w:val="24"/>
-          <w:lang w:val="en-US"/>
-        </w:rPr>
-        <w:t xml:space="preserve"> which says </w:t>
-      </w:r>
-      <w:proofErr w:type="gramStart"/>
-      <w:r>
-        <w:rPr>
-          <w:rFonts w:cs="Times New Roman"/>
-          <w:bCs/>
-          <w:sz w:val="24"/>
-          <w:szCs w:val="24"/>
-          <w:lang w:val="en-US"/>
-        </w:rPr>
-        <w:t>“ Are</w:t>
-      </w:r>
       <w:proofErr w:type="gramEnd"/>
       <w:r>
         <w:rPr>
@@ -5326,200 +6283,830 @@
           <w:szCs w:val="24"/>
           <w:lang w:val="en-US"/>
         </w:rPr>
-        <w:t xml:space="preserve"> you sure?”</w:t>
-      </w:r>
-    </w:p>
-    <w:p>
-      <w:pPr>
-        <w:pStyle w:val="Body"/>
-        <w:spacing w:line="276" w:lineRule="auto"/>
-        <w:rPr>
-          <w:rFonts w:cs="Times New Roman"/>
-          <w:bCs/>
-          <w:sz w:val="24"/>
-          <w:szCs w:val="24"/>
-          <w:lang w:val="en-US"/>
-        </w:rPr>
-      </w:pPr>
-      <w:r>
-        <w:rPr>
-          <w:rFonts w:cs="Times New Roman"/>
-          <w:bCs/>
-          <w:sz w:val="24"/>
-          <w:szCs w:val="24"/>
-          <w:lang w:val="en-US"/>
-        </w:rPr>
-        <w:t xml:space="preserve">7. He taps </w:t>
-      </w:r>
-      <w:proofErr w:type="gramStart"/>
-      <w:r>
-        <w:rPr>
-          <w:rFonts w:cs="Times New Roman"/>
-          <w:bCs/>
-          <w:sz w:val="24"/>
-          <w:szCs w:val="24"/>
-          <w:lang w:val="en-US"/>
-        </w:rPr>
-        <w:t>“ Continue</w:t>
-      </w:r>
-      <w:proofErr w:type="gramEnd"/>
-      <w:r>
-        <w:rPr>
-          <w:rFonts w:cs="Times New Roman"/>
-          <w:bCs/>
-          <w:sz w:val="24"/>
-          <w:szCs w:val="24"/>
-          <w:lang w:val="en-US"/>
-        </w:rPr>
-        <w:t xml:space="preserve">”. </w:t>
-      </w:r>
-    </w:p>
-    <w:p>
-      <w:pPr>
-        <w:pStyle w:val="Body"/>
-        <w:spacing w:line="276" w:lineRule="auto"/>
-        <w:rPr>
-          <w:rFonts w:cs="Times New Roman"/>
-          <w:bCs/>
-          <w:sz w:val="24"/>
-          <w:szCs w:val="24"/>
-          <w:lang w:val="en-US"/>
-        </w:rPr>
-      </w:pPr>
-      <w:r>
-        <w:rPr>
-          <w:rFonts w:cs="Times New Roman"/>
-          <w:bCs/>
-          <w:sz w:val="24"/>
-          <w:szCs w:val="24"/>
-          <w:lang w:val="en-US"/>
-        </w:rPr>
-        <w:t xml:space="preserve">8. A message appears which says </w:t>
-      </w:r>
-      <w:proofErr w:type="gramStart"/>
-      <w:r>
-        <w:rPr>
-          <w:rFonts w:cs="Times New Roman"/>
-          <w:bCs/>
-          <w:sz w:val="24"/>
-          <w:szCs w:val="24"/>
-          <w:lang w:val="en-US"/>
-        </w:rPr>
-        <w:t>“ Process</w:t>
-      </w:r>
-      <w:proofErr w:type="gramEnd"/>
-      <w:r>
-        <w:rPr>
-          <w:rFonts w:cs="Times New Roman"/>
-          <w:bCs/>
-          <w:sz w:val="24"/>
-          <w:szCs w:val="24"/>
-          <w:lang w:val="en-US"/>
-        </w:rPr>
-        <w:t xml:space="preserve"> is successful”.</w:t>
-      </w:r>
-    </w:p>
-    <w:p>
-      <w:pPr>
-        <w:pStyle w:val="Body"/>
-        <w:spacing w:line="276" w:lineRule="auto"/>
-        <w:rPr>
-          <w:rFonts w:cs="Times New Roman"/>
-          <w:bCs/>
-          <w:sz w:val="24"/>
-          <w:szCs w:val="24"/>
-          <w:lang w:val="en-US"/>
-        </w:rPr>
-      </w:pPr>
-      <w:r>
-        <w:rPr>
-          <w:rFonts w:cs="Times New Roman"/>
-          <w:bCs/>
-          <w:sz w:val="24"/>
-          <w:szCs w:val="24"/>
-          <w:lang w:val="en-US"/>
-        </w:rPr>
-        <w:t xml:space="preserve">9. System logs him out to the system. </w:t>
-      </w:r>
-    </w:p>
-    <w:p>
-      <w:pPr>
-        <w:pStyle w:val="Body"/>
-        <w:spacing w:line="276" w:lineRule="auto"/>
-        <w:rPr>
-          <w:rFonts w:cs="Times New Roman"/>
-          <w:bCs/>
-          <w:sz w:val="24"/>
-          <w:szCs w:val="24"/>
-          <w:lang w:val="en-US"/>
-        </w:rPr>
-      </w:pPr>
-    </w:p>
-    <w:p>
-      <w:pPr>
-        <w:pStyle w:val="Body"/>
-        <w:spacing w:line="276" w:lineRule="auto"/>
-        <w:rPr>
-          <w:rFonts w:cs="Times New Roman"/>
-          <w:bCs/>
-          <w:sz w:val="24"/>
-          <w:szCs w:val="24"/>
-          <w:lang w:val="en-US"/>
-        </w:rPr>
-      </w:pPr>
+        <w:t xml:space="preserve"> at 18.00</w:t>
+      </w:r>
+    </w:p>
+    <w:p>
+      <w:pPr>
+        <w:pStyle w:val="Body"/>
+        <w:spacing w:line="276" w:lineRule="auto"/>
+        <w:rPr>
+          <w:rFonts w:cs="Times New Roman"/>
+          <w:bCs/>
+          <w:sz w:val="24"/>
+          <w:szCs w:val="24"/>
+          <w:lang w:val="en-US"/>
+        </w:rPr>
+      </w:pPr>
+      <w:r>
+        <w:rPr>
+          <w:rFonts w:cs="Times New Roman"/>
+          <w:bCs/>
+          <w:sz w:val="24"/>
+          <w:szCs w:val="24"/>
+          <w:lang w:val="en-US"/>
+        </w:rPr>
+        <w:t xml:space="preserve">1. </w:t>
+      </w:r>
+      <w:r>
+        <w:rPr>
+          <w:rFonts w:cs="Times New Roman"/>
+          <w:bCs/>
+          <w:sz w:val="24"/>
+          <w:szCs w:val="24"/>
+          <w:lang w:val="en-US"/>
+        </w:rPr>
+        <w:t>Deniz</w:t>
+      </w:r>
+      <w:r>
+        <w:rPr>
+          <w:rFonts w:cs="Times New Roman"/>
+          <w:bCs/>
+          <w:sz w:val="24"/>
+          <w:szCs w:val="24"/>
+          <w:lang w:val="en-US"/>
+        </w:rPr>
+        <w:t xml:space="preserve"> enters the application to log in. </w:t>
+      </w:r>
+    </w:p>
+    <w:p>
+      <w:pPr>
+        <w:pStyle w:val="Body"/>
+        <w:spacing w:line="276" w:lineRule="auto"/>
+        <w:rPr>
+          <w:rFonts w:cs="Times New Roman"/>
+          <w:bCs/>
+          <w:sz w:val="24"/>
+          <w:szCs w:val="24"/>
+          <w:lang w:val="en-US"/>
+        </w:rPr>
+      </w:pPr>
+      <w:r>
+        <w:rPr>
+          <w:rFonts w:cs="Times New Roman"/>
+          <w:bCs/>
+          <w:sz w:val="24"/>
+          <w:szCs w:val="24"/>
+          <w:lang w:val="en-US"/>
+        </w:rPr>
+        <w:t>2.</w:t>
+      </w:r>
+      <w:r>
+        <w:rPr>
+          <w:rFonts w:cs="Times New Roman"/>
+          <w:bCs/>
+          <w:sz w:val="24"/>
+          <w:szCs w:val="24"/>
+          <w:lang w:val="en-US"/>
+        </w:rPr>
+        <w:t>Sh</w:t>
+      </w:r>
+      <w:r>
+        <w:rPr>
+          <w:rFonts w:cs="Times New Roman"/>
+          <w:bCs/>
+          <w:sz w:val="24"/>
+          <w:szCs w:val="24"/>
+          <w:lang w:val="en-US"/>
+        </w:rPr>
+        <w:t>e chooses the administration login to get in to the system.</w:t>
+      </w:r>
+    </w:p>
+    <w:p>
+      <w:pPr>
+        <w:pStyle w:val="Body"/>
+        <w:spacing w:line="276" w:lineRule="auto"/>
+        <w:rPr>
+          <w:rFonts w:cs="Times New Roman"/>
+          <w:bCs/>
+          <w:sz w:val="24"/>
+          <w:szCs w:val="24"/>
+          <w:lang w:val="en-US"/>
+        </w:rPr>
+      </w:pPr>
+      <w:r>
+        <w:rPr>
+          <w:rFonts w:cs="Times New Roman"/>
+          <w:bCs/>
+          <w:sz w:val="24"/>
+          <w:szCs w:val="24"/>
+          <w:lang w:val="en-US"/>
+        </w:rPr>
+        <w:t xml:space="preserve">3. </w:t>
+      </w:r>
+      <w:r>
+        <w:rPr>
+          <w:rFonts w:cs="Times New Roman"/>
+          <w:bCs/>
+          <w:sz w:val="24"/>
+          <w:szCs w:val="24"/>
+          <w:lang w:val="en-US"/>
+        </w:rPr>
+        <w:t>Sh</w:t>
+      </w:r>
+      <w:r>
+        <w:rPr>
+          <w:rFonts w:cs="Times New Roman"/>
+          <w:bCs/>
+          <w:sz w:val="24"/>
+          <w:szCs w:val="24"/>
+          <w:lang w:val="en-US"/>
+        </w:rPr>
+        <w:t>e types h</w:t>
+      </w:r>
+      <w:r>
+        <w:rPr>
+          <w:rFonts w:cs="Times New Roman"/>
+          <w:bCs/>
+          <w:sz w:val="24"/>
+          <w:szCs w:val="24"/>
+          <w:lang w:val="en-US"/>
+        </w:rPr>
+        <w:t>er</w:t>
+      </w:r>
+      <w:r>
+        <w:rPr>
+          <w:rFonts w:cs="Times New Roman"/>
+          <w:bCs/>
+          <w:sz w:val="24"/>
+          <w:szCs w:val="24"/>
+          <w:lang w:val="en-US"/>
+        </w:rPr>
+        <w:t xml:space="preserve"> e-mail and password to login and then taps to continue</w:t>
+      </w:r>
+      <w:r>
+        <w:rPr>
+          <w:rFonts w:cs="Times New Roman"/>
+          <w:bCs/>
+          <w:sz w:val="24"/>
+          <w:szCs w:val="24"/>
+          <w:lang w:val="en-US"/>
+        </w:rPr>
+        <w:t>.</w:t>
+      </w:r>
+    </w:p>
+    <w:p>
+      <w:pPr>
+        <w:pStyle w:val="Body"/>
+        <w:spacing w:line="276" w:lineRule="auto"/>
+        <w:rPr>
+          <w:rFonts w:cs="Times New Roman"/>
+          <w:bCs/>
+          <w:sz w:val="24"/>
+          <w:szCs w:val="24"/>
+          <w:lang w:val="en-US"/>
+        </w:rPr>
+      </w:pPr>
+      <w:r>
+        <w:rPr>
+          <w:rFonts w:cs="Times New Roman"/>
+          <w:bCs/>
+          <w:sz w:val="24"/>
+          <w:szCs w:val="24"/>
+          <w:lang w:val="en-US"/>
+        </w:rPr>
+        <w:t>4. She chooses the function “Edit Bus Schedule”.</w:t>
+      </w:r>
+    </w:p>
+    <w:p>
+      <w:pPr>
+        <w:pStyle w:val="Body"/>
+        <w:spacing w:line="276" w:lineRule="auto"/>
+        <w:rPr>
+          <w:rFonts w:cs="Times New Roman"/>
+          <w:bCs/>
+          <w:sz w:val="24"/>
+          <w:szCs w:val="24"/>
+          <w:lang w:val="en-US"/>
+        </w:rPr>
+      </w:pPr>
+      <w:r>
+        <w:rPr>
+          <w:rFonts w:cs="Times New Roman"/>
+          <w:bCs/>
+          <w:sz w:val="24"/>
+          <w:szCs w:val="24"/>
+          <w:lang w:val="en-US"/>
+        </w:rPr>
+        <w:t>5. She chooses the function “Delete</w:t>
+      </w:r>
+      <w:r>
+        <w:rPr>
+          <w:rFonts w:cs="Times New Roman"/>
+          <w:bCs/>
+          <w:sz w:val="24"/>
+          <w:szCs w:val="24"/>
+          <w:lang w:val="en-US"/>
+        </w:rPr>
+        <w:t xml:space="preserve"> </w:t>
+      </w:r>
+      <w:r>
+        <w:rPr>
+          <w:rFonts w:cs="Times New Roman"/>
+          <w:bCs/>
+          <w:sz w:val="24"/>
+          <w:szCs w:val="24"/>
+          <w:lang w:val="en-US"/>
+        </w:rPr>
+        <w:t>Trip”.</w:t>
+      </w:r>
+    </w:p>
+    <w:p>
+      <w:pPr>
+        <w:pStyle w:val="Body"/>
+        <w:spacing w:line="276" w:lineRule="auto"/>
+        <w:rPr>
+          <w:rFonts w:cs="Times New Roman"/>
+          <w:bCs/>
+          <w:sz w:val="24"/>
+          <w:szCs w:val="24"/>
+          <w:lang w:val="en-US"/>
+        </w:rPr>
+      </w:pPr>
+      <w:r>
+        <w:rPr>
+          <w:rFonts w:cs="Times New Roman"/>
+          <w:bCs/>
+          <w:sz w:val="24"/>
+          <w:szCs w:val="24"/>
+          <w:lang w:val="en-US"/>
+        </w:rPr>
+        <w:t xml:space="preserve">6. She chooses the targeted date ,18.00 and the targeted trip to </w:t>
+      </w:r>
+      <w:proofErr w:type="spellStart"/>
+      <w:r>
+        <w:rPr>
+          <w:rFonts w:cs="Times New Roman"/>
+          <w:bCs/>
+          <w:sz w:val="24"/>
+          <w:szCs w:val="24"/>
+          <w:lang w:val="en-US"/>
+        </w:rPr>
+        <w:t>Eskişehir</w:t>
+      </w:r>
+      <w:proofErr w:type="spellEnd"/>
+      <w:r>
+        <w:rPr>
+          <w:rFonts w:cs="Times New Roman"/>
+          <w:bCs/>
+          <w:sz w:val="24"/>
+          <w:szCs w:val="24"/>
+          <w:lang w:val="en-US"/>
+        </w:rPr>
+        <w:t>.</w:t>
+      </w:r>
+    </w:p>
+    <w:p>
+      <w:pPr>
+        <w:pStyle w:val="Body"/>
+        <w:spacing w:line="276" w:lineRule="auto"/>
+        <w:rPr>
+          <w:rFonts w:cs="Times New Roman"/>
+          <w:bCs/>
+          <w:sz w:val="24"/>
+          <w:szCs w:val="24"/>
+          <w:lang w:val="en-US"/>
+        </w:rPr>
+      </w:pPr>
+      <w:r>
+        <w:rPr>
+          <w:rFonts w:cs="Times New Roman"/>
+          <w:bCs/>
+          <w:sz w:val="24"/>
+          <w:szCs w:val="24"/>
+          <w:lang w:val="en-US"/>
+        </w:rPr>
+        <w:t>7.  She deletes the information of the trip and taps done button.</w:t>
+      </w:r>
+    </w:p>
+    <w:p>
+      <w:pPr>
+        <w:pStyle w:val="Body"/>
+        <w:spacing w:line="276" w:lineRule="auto"/>
+        <w:rPr>
+          <w:rFonts w:cs="Times New Roman"/>
+          <w:bCs/>
+          <w:sz w:val="24"/>
+          <w:szCs w:val="24"/>
+          <w:lang w:val="en-US"/>
+        </w:rPr>
+      </w:pPr>
+      <w:r>
+        <w:rPr>
+          <w:rFonts w:cs="Times New Roman"/>
+          <w:bCs/>
+          <w:sz w:val="24"/>
+          <w:szCs w:val="24"/>
+          <w:lang w:val="en-US"/>
+        </w:rPr>
+        <w:t>8. System shows the message “Are you sure?”. She taps to continue.</w:t>
+      </w:r>
+    </w:p>
+    <w:p>
+      <w:pPr>
+        <w:pStyle w:val="Body"/>
+        <w:spacing w:line="276" w:lineRule="auto"/>
+        <w:rPr>
+          <w:rFonts w:cs="Times New Roman"/>
+          <w:bCs/>
+          <w:sz w:val="24"/>
+          <w:szCs w:val="24"/>
+          <w:lang w:val="en-US"/>
+        </w:rPr>
+      </w:pPr>
+      <w:r>
+        <w:rPr>
+          <w:rFonts w:cs="Times New Roman"/>
+          <w:bCs/>
+          <w:sz w:val="24"/>
+          <w:szCs w:val="24"/>
+          <w:lang w:val="en-US"/>
+        </w:rPr>
+        <w:t xml:space="preserve">9. System </w:t>
+      </w:r>
+      <w:r>
+        <w:rPr>
+          <w:rFonts w:cs="Times New Roman"/>
+          <w:bCs/>
+          <w:sz w:val="24"/>
+          <w:szCs w:val="24"/>
+          <w:lang w:val="en-US"/>
+        </w:rPr>
+        <w:t xml:space="preserve">completes </w:t>
+      </w:r>
+      <w:r>
+        <w:rPr>
+          <w:rFonts w:cs="Times New Roman"/>
+          <w:bCs/>
+          <w:sz w:val="24"/>
+          <w:szCs w:val="24"/>
+          <w:lang w:val="en-US"/>
+        </w:rPr>
+        <w:t>delet</w:t>
+      </w:r>
+      <w:r>
+        <w:rPr>
+          <w:rFonts w:cs="Times New Roman"/>
+          <w:bCs/>
+          <w:sz w:val="24"/>
+          <w:szCs w:val="24"/>
+          <w:lang w:val="en-US"/>
+        </w:rPr>
+        <w:t>ing</w:t>
+      </w:r>
       <w:bookmarkStart w:id="0" w:name="_GoBack"/>
       <w:bookmarkEnd w:id="0"/>
-    </w:p>
-    <w:p>
-      <w:pPr>
-        <w:pStyle w:val="Body"/>
-        <w:spacing w:line="276" w:lineRule="auto"/>
-        <w:rPr>
-          <w:rFonts w:cs="Times New Roman"/>
-          <w:b/>
-          <w:bCs/>
-          <w:sz w:val="24"/>
-          <w:szCs w:val="24"/>
-          <w:lang w:val="en-US"/>
-        </w:rPr>
-      </w:pPr>
-    </w:p>
-    <w:p>
-      <w:pPr>
-        <w:pStyle w:val="Body"/>
-        <w:spacing w:line="276" w:lineRule="auto"/>
-        <w:rPr>
-          <w:rFonts w:cs="Times New Roman"/>
-          <w:bCs/>
-          <w:sz w:val="24"/>
-          <w:szCs w:val="24"/>
-          <w:lang w:val="en-US"/>
-        </w:rPr>
-      </w:pPr>
-    </w:p>
-    <w:p>
-      <w:pPr>
-        <w:pStyle w:val="Body"/>
-        <w:spacing w:line="276" w:lineRule="auto"/>
-        <w:rPr>
-          <w:rFonts w:cs="Times New Roman"/>
-          <w:bCs/>
-          <w:sz w:val="24"/>
-          <w:szCs w:val="24"/>
-          <w:lang w:val="en-US"/>
-        </w:rPr>
-      </w:pPr>
-    </w:p>
-    <w:p>
-      <w:pPr>
-        <w:pStyle w:val="Body"/>
-        <w:spacing w:line="276" w:lineRule="auto"/>
-        <w:rPr>
-          <w:rFonts w:cs="Times New Roman"/>
-          <w:bCs/>
-          <w:sz w:val="24"/>
-          <w:szCs w:val="24"/>
-          <w:lang w:val="en-US"/>
+      <w:r>
+        <w:rPr>
+          <w:rFonts w:cs="Times New Roman"/>
+          <w:bCs/>
+          <w:sz w:val="24"/>
+          <w:szCs w:val="24"/>
+          <w:lang w:val="en-US"/>
+        </w:rPr>
+        <w:t xml:space="preserve"> the trip.</w:t>
+      </w:r>
+    </w:p>
+    <w:p>
+      <w:pPr>
+        <w:pStyle w:val="Body"/>
+        <w:spacing w:line="276" w:lineRule="auto"/>
+        <w:rPr>
+          <w:rFonts w:cs="Times New Roman"/>
+          <w:bCs/>
+          <w:sz w:val="24"/>
+          <w:szCs w:val="24"/>
+          <w:lang w:val="en-US"/>
+        </w:rPr>
+      </w:pPr>
+    </w:p>
+    <w:p>
+      <w:pPr>
+        <w:pStyle w:val="Body"/>
+        <w:spacing w:line="276" w:lineRule="auto"/>
+        <w:rPr>
+          <w:rFonts w:cs="Times New Roman"/>
+          <w:b/>
+          <w:bCs/>
+          <w:sz w:val="24"/>
+          <w:szCs w:val="24"/>
+          <w:u w:val="single"/>
+          <w:lang w:val="en-US"/>
+        </w:rPr>
+      </w:pPr>
+      <w:r>
+        <w:rPr>
+          <w:rFonts w:cs="Times New Roman"/>
+          <w:b/>
+          <w:bCs/>
+          <w:sz w:val="24"/>
+          <w:szCs w:val="24"/>
+          <w:u w:val="single"/>
+          <w:lang w:val="en-US"/>
+        </w:rPr>
+        <w:t>Scenario 11: Update Trip</w:t>
+      </w:r>
+    </w:p>
+    <w:p>
+      <w:pPr>
+        <w:rPr>
+          <w:rFonts w:ascii="Times New Roman" w:hAnsi="Times New Roman" w:cs="Times New Roman"/>
+          <w:b/>
+          <w:u w:val="single"/>
+        </w:rPr>
+      </w:pPr>
+    </w:p>
+    <w:p>
+      <w:pPr>
+        <w:rPr>
+          <w:rFonts w:ascii="Times New Roman" w:hAnsi="Times New Roman" w:cs="Times New Roman"/>
+          <w:b/>
+          <w:sz w:val="24"/>
+          <w:szCs w:val="24"/>
+        </w:rPr>
+      </w:pPr>
+      <w:r>
+        <w:rPr>
+          <w:rFonts w:ascii="Times New Roman" w:hAnsi="Times New Roman" w:cs="Times New Roman"/>
+          <w:b/>
+          <w:sz w:val="24"/>
+          <w:szCs w:val="24"/>
+        </w:rPr>
+        <w:t xml:space="preserve">Participant Actor </w:t>
+      </w:r>
+      <w:proofErr w:type="gramStart"/>
+      <w:r>
+        <w:rPr>
+          <w:rFonts w:ascii="Times New Roman" w:hAnsi="Times New Roman" w:cs="Times New Roman"/>
+          <w:b/>
+          <w:sz w:val="24"/>
+          <w:szCs w:val="24"/>
+        </w:rPr>
+        <w:t>Instances :</w:t>
+      </w:r>
+      <w:proofErr w:type="gramEnd"/>
+      <w:r>
+        <w:rPr>
+          <w:rFonts w:ascii="Times New Roman" w:hAnsi="Times New Roman" w:cs="Times New Roman"/>
+          <w:b/>
+          <w:sz w:val="24"/>
+          <w:szCs w:val="24"/>
+        </w:rPr>
+        <w:t xml:space="preserve"> </w:t>
+      </w:r>
+      <w:r>
+        <w:rPr>
+          <w:rFonts w:ascii="Times New Roman" w:hAnsi="Times New Roman" w:cs="Times New Roman"/>
+          <w:b/>
+          <w:sz w:val="24"/>
+          <w:szCs w:val="24"/>
+        </w:rPr>
+        <w:t xml:space="preserve">Nur: </w:t>
+      </w:r>
+      <w:r>
+        <w:rPr>
+          <w:rFonts w:ascii="Times New Roman" w:hAnsi="Times New Roman" w:cs="Times New Roman"/>
+          <w:b/>
+          <w:sz w:val="24"/>
+          <w:szCs w:val="24"/>
+        </w:rPr>
+        <w:t>Manager</w:t>
+      </w:r>
+    </w:p>
+    <w:p>
+      <w:pPr>
+        <w:rPr>
+          <w:rFonts w:ascii="Times New Roman" w:hAnsi="Times New Roman" w:cs="Times New Roman"/>
+          <w:sz w:val="24"/>
+          <w:szCs w:val="24"/>
+        </w:rPr>
+      </w:pPr>
+      <w:r>
+        <w:rPr>
+          <w:rFonts w:ascii="Times New Roman" w:hAnsi="Times New Roman" w:cs="Times New Roman"/>
+          <w:sz w:val="24"/>
+          <w:szCs w:val="24"/>
+        </w:rPr>
+        <w:t xml:space="preserve">The company wants to update the trip to Ankara </w:t>
+      </w:r>
+      <w:r>
+        <w:rPr>
+          <w:rFonts w:ascii="Times New Roman" w:hAnsi="Times New Roman" w:cs="Times New Roman"/>
+          <w:sz w:val="24"/>
+          <w:szCs w:val="24"/>
+        </w:rPr>
+        <w:t>from 16.00 to 16.45</w:t>
+      </w:r>
+    </w:p>
+    <w:p>
+      <w:pPr>
+        <w:pStyle w:val="Body"/>
+        <w:spacing w:line="276" w:lineRule="auto"/>
+        <w:rPr>
+          <w:rFonts w:cs="Times New Roman"/>
+          <w:bCs/>
+          <w:sz w:val="24"/>
+          <w:szCs w:val="24"/>
+          <w:lang w:val="en-US"/>
+        </w:rPr>
+      </w:pPr>
+      <w:r>
+        <w:rPr>
+          <w:rFonts w:cs="Times New Roman"/>
+          <w:bCs/>
+          <w:sz w:val="24"/>
+          <w:szCs w:val="24"/>
+          <w:lang w:val="en-US"/>
+        </w:rPr>
+        <w:t xml:space="preserve">1. </w:t>
+      </w:r>
+      <w:r>
+        <w:rPr>
+          <w:rFonts w:cs="Times New Roman"/>
+          <w:bCs/>
+          <w:sz w:val="24"/>
+          <w:szCs w:val="24"/>
+          <w:lang w:val="en-US"/>
+        </w:rPr>
+        <w:t>Nur</w:t>
+      </w:r>
+      <w:r>
+        <w:rPr>
+          <w:rFonts w:cs="Times New Roman"/>
+          <w:bCs/>
+          <w:sz w:val="24"/>
+          <w:szCs w:val="24"/>
+          <w:lang w:val="en-US"/>
+        </w:rPr>
+        <w:t xml:space="preserve"> enters the application to log in. </w:t>
+      </w:r>
+    </w:p>
+    <w:p>
+      <w:pPr>
+        <w:pStyle w:val="Body"/>
+        <w:spacing w:line="276" w:lineRule="auto"/>
+        <w:rPr>
+          <w:rFonts w:cs="Times New Roman"/>
+          <w:bCs/>
+          <w:sz w:val="24"/>
+          <w:szCs w:val="24"/>
+          <w:lang w:val="en-US"/>
+        </w:rPr>
+      </w:pPr>
+      <w:r>
+        <w:rPr>
+          <w:rFonts w:cs="Times New Roman"/>
+          <w:bCs/>
+          <w:sz w:val="24"/>
+          <w:szCs w:val="24"/>
+          <w:lang w:val="en-US"/>
+        </w:rPr>
+        <w:t xml:space="preserve">2.She chooses the administration </w:t>
+      </w:r>
+      <w:proofErr w:type="gramStart"/>
+      <w:r>
+        <w:rPr>
+          <w:rFonts w:cs="Times New Roman"/>
+          <w:bCs/>
+          <w:sz w:val="24"/>
+          <w:szCs w:val="24"/>
+          <w:lang w:val="en-US"/>
+        </w:rPr>
+        <w:t>login  to</w:t>
+      </w:r>
+      <w:proofErr w:type="gramEnd"/>
+      <w:r>
+        <w:rPr>
+          <w:rFonts w:cs="Times New Roman"/>
+          <w:bCs/>
+          <w:sz w:val="24"/>
+          <w:szCs w:val="24"/>
+          <w:lang w:val="en-US"/>
+        </w:rPr>
+        <w:t xml:space="preserve"> get in to the system.</w:t>
+      </w:r>
+    </w:p>
+    <w:p>
+      <w:pPr>
+        <w:pStyle w:val="Body"/>
+        <w:spacing w:line="276" w:lineRule="auto"/>
+        <w:rPr>
+          <w:rFonts w:cs="Times New Roman"/>
+          <w:bCs/>
+          <w:sz w:val="24"/>
+          <w:szCs w:val="24"/>
+          <w:lang w:val="en-US"/>
+        </w:rPr>
+      </w:pPr>
+      <w:r>
+        <w:rPr>
+          <w:rFonts w:cs="Times New Roman"/>
+          <w:bCs/>
+          <w:sz w:val="24"/>
+          <w:szCs w:val="24"/>
+          <w:lang w:val="en-US"/>
+        </w:rPr>
+        <w:t>3. She types her e-mail and password to login and then taps to continue.</w:t>
+      </w:r>
+    </w:p>
+    <w:p>
+      <w:pPr>
+        <w:pStyle w:val="Body"/>
+        <w:spacing w:line="276" w:lineRule="auto"/>
+        <w:rPr>
+          <w:rFonts w:cs="Times New Roman"/>
+          <w:bCs/>
+          <w:sz w:val="24"/>
+          <w:szCs w:val="24"/>
+          <w:lang w:val="en-US"/>
+        </w:rPr>
+      </w:pPr>
+      <w:r>
+        <w:rPr>
+          <w:rFonts w:cs="Times New Roman"/>
+          <w:bCs/>
+          <w:sz w:val="24"/>
+          <w:szCs w:val="24"/>
+          <w:lang w:val="en-US"/>
+        </w:rPr>
+        <w:t>4. She chooses the function “Edit Bus Schedule”.</w:t>
+      </w:r>
+    </w:p>
+    <w:p>
+      <w:pPr>
+        <w:pStyle w:val="Body"/>
+        <w:spacing w:line="276" w:lineRule="auto"/>
+        <w:rPr>
+          <w:rFonts w:cs="Times New Roman"/>
+          <w:bCs/>
+          <w:sz w:val="24"/>
+          <w:szCs w:val="24"/>
+          <w:lang w:val="en-US"/>
+        </w:rPr>
+      </w:pPr>
+      <w:r>
+        <w:rPr>
+          <w:rFonts w:cs="Times New Roman"/>
+          <w:bCs/>
+          <w:sz w:val="24"/>
+          <w:szCs w:val="24"/>
+          <w:lang w:val="en-US"/>
+        </w:rPr>
+        <w:t xml:space="preserve">5. She chooses the function </w:t>
+      </w:r>
+      <w:proofErr w:type="gramStart"/>
+      <w:r>
+        <w:rPr>
+          <w:rFonts w:cs="Times New Roman"/>
+          <w:bCs/>
+          <w:sz w:val="24"/>
+          <w:szCs w:val="24"/>
+          <w:lang w:val="en-US"/>
+        </w:rPr>
+        <w:t xml:space="preserve">“ </w:t>
+      </w:r>
+      <w:r>
+        <w:rPr>
+          <w:rFonts w:cs="Times New Roman"/>
+          <w:bCs/>
+          <w:sz w:val="24"/>
+          <w:szCs w:val="24"/>
+          <w:lang w:val="en-US"/>
+        </w:rPr>
+        <w:t>Update</w:t>
+      </w:r>
+      <w:proofErr w:type="gramEnd"/>
+      <w:r>
+        <w:rPr>
+          <w:rFonts w:cs="Times New Roman"/>
+          <w:bCs/>
+          <w:sz w:val="24"/>
+          <w:szCs w:val="24"/>
+          <w:lang w:val="en-US"/>
+        </w:rPr>
+        <w:t xml:space="preserve"> Trip”.</w:t>
+      </w:r>
+    </w:p>
+    <w:p>
+      <w:pPr>
+        <w:pStyle w:val="Body"/>
+        <w:spacing w:line="276" w:lineRule="auto"/>
+        <w:rPr>
+          <w:rFonts w:cs="Times New Roman"/>
+          <w:bCs/>
+          <w:sz w:val="24"/>
+          <w:szCs w:val="24"/>
+          <w:lang w:val="en-US"/>
+        </w:rPr>
+      </w:pPr>
+      <w:r>
+        <w:rPr>
+          <w:rFonts w:cs="Times New Roman"/>
+          <w:bCs/>
+          <w:sz w:val="24"/>
+          <w:szCs w:val="24"/>
+          <w:lang w:val="en-US"/>
+        </w:rPr>
+        <w:t>6. She chooses the targeted date, 16.00 and the targeted trip to Ankara.</w:t>
+      </w:r>
+    </w:p>
+    <w:p>
+      <w:pPr>
+        <w:pStyle w:val="Body"/>
+        <w:spacing w:line="276" w:lineRule="auto"/>
+        <w:rPr>
+          <w:rFonts w:cs="Times New Roman"/>
+          <w:bCs/>
+          <w:sz w:val="24"/>
+          <w:szCs w:val="24"/>
+          <w:lang w:val="en-US"/>
+        </w:rPr>
+      </w:pPr>
+      <w:r>
+        <w:rPr>
+          <w:rFonts w:cs="Times New Roman"/>
+          <w:bCs/>
+          <w:sz w:val="24"/>
+          <w:szCs w:val="24"/>
+          <w:lang w:val="en-US"/>
+        </w:rPr>
+        <w:t>7. She edits the information of the departure time as 18.00 and taps done button.</w:t>
+      </w:r>
+    </w:p>
+    <w:p>
+      <w:pPr>
+        <w:pStyle w:val="Body"/>
+        <w:spacing w:line="276" w:lineRule="auto"/>
+        <w:rPr>
+          <w:rFonts w:cs="Times New Roman"/>
+          <w:bCs/>
+          <w:sz w:val="24"/>
+          <w:szCs w:val="24"/>
+          <w:lang w:val="en-US"/>
+        </w:rPr>
+      </w:pPr>
+      <w:r>
+        <w:rPr>
+          <w:rFonts w:cs="Times New Roman"/>
+          <w:bCs/>
+          <w:sz w:val="24"/>
+          <w:szCs w:val="24"/>
+          <w:lang w:val="en-US"/>
+        </w:rPr>
+        <w:t>8. System shows the message “Are you sure?”. She taps to continue.</w:t>
+      </w:r>
+    </w:p>
+    <w:p>
+      <w:pPr>
+        <w:pStyle w:val="Body"/>
+        <w:spacing w:line="276" w:lineRule="auto"/>
+        <w:rPr>
+          <w:rFonts w:cs="Times New Roman"/>
+          <w:bCs/>
+          <w:sz w:val="24"/>
+          <w:szCs w:val="24"/>
+          <w:lang w:val="en-US"/>
+        </w:rPr>
+      </w:pPr>
+      <w:r>
+        <w:rPr>
+          <w:rFonts w:cs="Times New Roman"/>
+          <w:bCs/>
+          <w:sz w:val="24"/>
+          <w:szCs w:val="24"/>
+          <w:lang w:val="en-US"/>
+        </w:rPr>
+        <w:t>9. System completes editing the trip.</w:t>
+      </w:r>
+    </w:p>
+    <w:p>
+      <w:pPr>
+        <w:pStyle w:val="Body"/>
+        <w:spacing w:line="276" w:lineRule="auto"/>
+        <w:rPr>
+          <w:rFonts w:cs="Times New Roman"/>
+          <w:bCs/>
+          <w:sz w:val="24"/>
+          <w:szCs w:val="24"/>
+          <w:lang w:val="en-US"/>
+        </w:rPr>
+      </w:pPr>
+    </w:p>
+    <w:p>
+      <w:pPr>
+        <w:rPr>
+          <w:rFonts w:ascii="Times New Roman" w:hAnsi="Times New Roman" w:cs="Times New Roman"/>
+          <w:sz w:val="24"/>
+          <w:szCs w:val="24"/>
+        </w:rPr>
+      </w:pPr>
+    </w:p>
+    <w:p>
+      <w:pPr>
+        <w:rPr>
+          <w:rFonts w:ascii="Times New Roman" w:hAnsi="Times New Roman" w:cs="Times New Roman"/>
+          <w:sz w:val="24"/>
+          <w:szCs w:val="24"/>
         </w:rPr>
       </w:pPr>
     </w:p>
@@ -5691,7 +7278,14 @@
         <w:rPr>
           <w:rFonts w:ascii="Times New Roman" w:hAnsi="Times New Roman" w:cs="Times New Roman"/>
         </w:rPr>
-        <w:t xml:space="preserve"> as before he can see all the details of </w:t>
+        <w:t xml:space="preserve"> as before he can see all </w:t>
+      </w:r>
+      <w:r>
+        <w:rPr>
+          <w:rFonts w:ascii="Times New Roman" w:hAnsi="Times New Roman" w:cs="Times New Roman"/>
+        </w:rPr>
+        <w:lastRenderedPageBreak/>
+        <w:t xml:space="preserve">the details of </w:t>
       </w:r>
       <w:proofErr w:type="spellStart"/>
       <w:r>
@@ -7824,7 +9418,6 @@
                 <w:sz w:val="24"/>
                 <w:szCs w:val="24"/>
               </w:rPr>
-              <w:lastRenderedPageBreak/>
               <w:t xml:space="preserve">5. The application checks the e-mail </w:t>
             </w:r>
             <w:r>
@@ -7885,7 +9478,6 @@
                 <w:sz w:val="24"/>
                 <w:szCs w:val="24"/>
               </w:rPr>
-              <w:lastRenderedPageBreak/>
               <w:t>Exit Condition</w:t>
             </w:r>
           </w:p>
@@ -9694,6 +11286,7 @@
                 <w:sz w:val="24"/>
                 <w:szCs w:val="24"/>
               </w:rPr>
+              <w:lastRenderedPageBreak/>
               <w:t>Participating Actor</w:t>
             </w:r>
           </w:p>
@@ -10000,7 +11593,6 @@
                 <w:sz w:val="24"/>
                 <w:szCs w:val="24"/>
               </w:rPr>
-              <w:lastRenderedPageBreak/>
               <w:t>Use Case Name</w:t>
             </w:r>
           </w:p>
@@ -10323,6 +11915,15 @@
         </w:tc>
       </w:tr>
     </w:tbl>
+    <w:p>
+      <w:pPr>
+        <w:rPr>
+          <w:rFonts w:ascii="Times New Roman" w:hAnsi="Times New Roman" w:cs="Times New Roman"/>
+          <w:sz w:val="26"/>
+          <w:szCs w:val="26"/>
+        </w:rPr>
+      </w:pPr>
+    </w:p>
     <w:p>
       <w:pPr>
         <w:rPr>
@@ -10737,6 +12338,7 @@
                 <w:rFonts w:ascii="Times New Roman" w:hAnsi="Times New Roman" w:cs="Times New Roman"/>
                 <w:color w:val="000000"/>
               </w:rPr>
+              <w:lastRenderedPageBreak/>
               <w:t>5. System checks the info and confirm show as successfully added.</w:t>
             </w:r>
           </w:p>
@@ -10772,6 +12374,7 @@
                 <w:sz w:val="24"/>
                 <w:szCs w:val="24"/>
               </w:rPr>
+              <w:lastRenderedPageBreak/>
               <w:t>Exit Condition</w:t>
             </w:r>
           </w:p>
@@ -11062,7 +12665,6 @@
                 <w:sz w:val="24"/>
                 <w:szCs w:val="24"/>
               </w:rPr>
-              <w:lastRenderedPageBreak/>
               <w:t xml:space="preserve">Flow </w:t>
             </w:r>
             <w:proofErr w:type="gramStart"/>
@@ -11274,6 +12876,46 @@
         </w:tc>
       </w:tr>
     </w:tbl>
+    <w:p>
+      <w:pPr>
+        <w:pStyle w:val="GvdeMetni"/>
+        <w:rPr>
+          <w:rFonts w:ascii="Times New Roman" w:hAnsi="Times New Roman" w:cs="Times New Roman"/>
+        </w:rPr>
+      </w:pPr>
+    </w:p>
+    <w:p>
+      <w:pPr>
+        <w:pStyle w:val="GvdeMetni"/>
+        <w:rPr>
+          <w:rFonts w:ascii="Times New Roman" w:hAnsi="Times New Roman" w:cs="Times New Roman"/>
+        </w:rPr>
+      </w:pPr>
+    </w:p>
+    <w:p>
+      <w:pPr>
+        <w:pStyle w:val="GvdeMetni"/>
+        <w:rPr>
+          <w:rFonts w:ascii="Times New Roman" w:hAnsi="Times New Roman" w:cs="Times New Roman"/>
+        </w:rPr>
+      </w:pPr>
+    </w:p>
+    <w:p>
+      <w:pPr>
+        <w:pStyle w:val="GvdeMetni"/>
+        <w:rPr>
+          <w:rFonts w:ascii="Times New Roman" w:hAnsi="Times New Roman" w:cs="Times New Roman"/>
+        </w:rPr>
+      </w:pPr>
+    </w:p>
+    <w:p>
+      <w:pPr>
+        <w:pStyle w:val="GvdeMetni"/>
+        <w:rPr>
+          <w:rFonts w:ascii="Times New Roman" w:hAnsi="Times New Roman" w:cs="Times New Roman"/>
+        </w:rPr>
+      </w:pPr>
+    </w:p>
     <w:p>
       <w:pPr>
         <w:pStyle w:val="GvdeMetni"/>
@@ -11579,23 +13221,7 @@
                 <w:rFonts w:ascii="Times New Roman" w:hAnsi="Times New Roman" w:cs="Times New Roman"/>
                 <w:color w:val="000000"/>
               </w:rPr>
-              <w:t xml:space="preserve">1.Customer </w:t>
-            </w:r>
-            <w:proofErr w:type="spellStart"/>
-            <w:r>
-              <w:rPr>
-                <w:rFonts w:ascii="Times New Roman" w:hAnsi="Times New Roman" w:cs="Times New Roman"/>
-                <w:color w:val="000000"/>
-              </w:rPr>
-              <w:t>selecets</w:t>
-            </w:r>
-            <w:proofErr w:type="spellEnd"/>
-            <w:r>
-              <w:rPr>
-                <w:rFonts w:ascii="Times New Roman" w:hAnsi="Times New Roman" w:cs="Times New Roman"/>
-                <w:color w:val="000000"/>
-              </w:rPr>
-              <w:t xml:space="preserve"> dates and lists the </w:t>
+              <w:t xml:space="preserve">1.Customer selects dates and lists the </w:t>
             </w:r>
             <w:proofErr w:type="spellStart"/>
             <w:proofErr w:type="gramStart"/>
@@ -11677,6 +13303,7 @@
                 <w:rFonts w:ascii="Times New Roman" w:hAnsi="Times New Roman" w:cs="Times New Roman"/>
                 <w:color w:val="000000"/>
               </w:rPr>
+              <w:lastRenderedPageBreak/>
               <w:t xml:space="preserve">4.The system list the all information about trip and person(s) that are in </w:t>
             </w:r>
             <w:proofErr w:type="spellStart"/>
@@ -11828,6 +13455,7 @@
                 <w:sz w:val="24"/>
                 <w:szCs w:val="24"/>
               </w:rPr>
+              <w:lastRenderedPageBreak/>
               <w:t>Exit Condition</w:t>
             </w:r>
           </w:p>
@@ -11960,7 +13588,7 @@
                 <w:rFonts w:ascii="Times New Roman" w:hAnsi="Times New Roman" w:cs="Times New Roman"/>
                 <w:color w:val="000000"/>
               </w:rPr>
-              <w:t>Freeze Account</w:t>
+              <w:t>Delete Trip</w:t>
             </w:r>
           </w:p>
         </w:tc>
@@ -12023,7 +13651,7 @@
                 <w:rFonts w:ascii="Times New Roman" w:hAnsi="Times New Roman" w:cs="Times New Roman"/>
                 <w:color w:val="000000"/>
               </w:rPr>
-              <w:t>Customer</w:t>
+              <w:t>Admin/ Manager</w:t>
             </w:r>
           </w:p>
         </w:tc>
@@ -12081,13 +13709,27 @@
                 <w:color w:val="000000"/>
               </w:rPr>
             </w:pPr>
+            <w:r>
+              <w:rPr>
+                <w:rFonts w:ascii="Times New Roman" w:hAnsi="Times New Roman" w:cs="Times New Roman"/>
+                <w:color w:val="000000"/>
+              </w:rPr>
+              <w:t>Admin/</w:t>
+            </w:r>
             <w:proofErr w:type="gramStart"/>
             <w:r>
               <w:rPr>
                 <w:rFonts w:ascii="Times New Roman" w:hAnsi="Times New Roman" w:cs="Times New Roman"/>
                 <w:color w:val="000000"/>
               </w:rPr>
-              <w:t xml:space="preserve">Customer </w:t>
+              <w:t>Manager</w:t>
+            </w:r>
+            <w:r>
+              <w:rPr>
+                <w:rFonts w:ascii="Times New Roman" w:hAnsi="Times New Roman" w:cs="Times New Roman"/>
+                <w:color w:val="000000"/>
+              </w:rPr>
+              <w:t xml:space="preserve"> </w:t>
             </w:r>
             <w:r>
               <w:rPr>
@@ -12137,7 +13779,6 @@
                 <w:sz w:val="24"/>
                 <w:szCs w:val="24"/>
               </w:rPr>
-              <w:lastRenderedPageBreak/>
               <w:t xml:space="preserve">Flow </w:t>
             </w:r>
             <w:proofErr w:type="gramStart"/>
@@ -12177,133 +13818,178 @@
           </w:tcPr>
           <w:p>
             <w:pPr>
-              <w:rPr>
-                <w:rFonts w:ascii="Times New Roman" w:hAnsi="Times New Roman" w:cs="Times New Roman"/>
-                <w:sz w:val="24"/>
-                <w:szCs w:val="24"/>
-              </w:rPr>
-            </w:pPr>
-            <w:r>
-              <w:rPr>
-                <w:rFonts w:ascii="Times New Roman" w:hAnsi="Times New Roman" w:cs="Times New Roman"/>
-                <w:sz w:val="24"/>
-                <w:szCs w:val="24"/>
-              </w:rPr>
-              <w:t xml:space="preserve">1. </w:t>
-            </w:r>
-            <w:r>
-              <w:rPr>
-                <w:rFonts w:ascii="Times New Roman" w:hAnsi="Times New Roman" w:cs="Times New Roman"/>
-                <w:sz w:val="24"/>
-                <w:szCs w:val="24"/>
-              </w:rPr>
-              <w:t xml:space="preserve">Customer logins to the system. </w:t>
-            </w:r>
-          </w:p>
-          <w:p>
-            <w:pPr>
-              <w:rPr>
-                <w:rFonts w:ascii="Times New Roman" w:hAnsi="Times New Roman" w:cs="Times New Roman"/>
-                <w:sz w:val="24"/>
-                <w:szCs w:val="24"/>
-              </w:rPr>
-            </w:pPr>
-            <w:r>
-              <w:rPr>
-                <w:rFonts w:ascii="Times New Roman" w:hAnsi="Times New Roman" w:cs="Times New Roman"/>
-                <w:sz w:val="24"/>
-                <w:szCs w:val="24"/>
-              </w:rPr>
-              <w:t xml:space="preserve">2. </w:t>
-            </w:r>
-            <w:r>
-              <w:rPr>
-                <w:rFonts w:ascii="Times New Roman" w:hAnsi="Times New Roman" w:cs="Times New Roman"/>
-                <w:sz w:val="24"/>
-                <w:szCs w:val="24"/>
-              </w:rPr>
-              <w:t>Customer chooses the function “Manage Account”.</w:t>
-            </w:r>
-          </w:p>
-          <w:p>
-            <w:pPr>
-              <w:rPr>
-                <w:rFonts w:ascii="Times New Roman" w:hAnsi="Times New Roman" w:cs="Times New Roman"/>
-                <w:bCs/>
-                <w:sz w:val="24"/>
-                <w:szCs w:val="24"/>
-              </w:rPr>
-            </w:pPr>
-            <w:r>
-              <w:rPr>
-                <w:rFonts w:ascii="Times New Roman" w:hAnsi="Times New Roman" w:cs="Times New Roman"/>
-                <w:sz w:val="24"/>
-                <w:szCs w:val="24"/>
-              </w:rPr>
-              <w:t>3.</w:t>
-            </w:r>
-            <w:r>
-              <w:rPr>
-                <w:rFonts w:ascii="Times New Roman" w:hAnsi="Times New Roman" w:cs="Times New Roman"/>
-                <w:bCs/>
-                <w:sz w:val="24"/>
-                <w:szCs w:val="24"/>
-              </w:rPr>
-              <w:t xml:space="preserve"> </w:t>
-            </w:r>
-            <w:r>
-              <w:rPr>
-                <w:rFonts w:ascii="Times New Roman" w:hAnsi="Times New Roman" w:cs="Times New Roman"/>
-                <w:bCs/>
-                <w:sz w:val="24"/>
-                <w:szCs w:val="24"/>
-              </w:rPr>
-              <w:t xml:space="preserve">Customer chooses the function </w:t>
+              <w:suppressLineNumbers/>
+              <w:rPr>
+                <w:rFonts w:ascii="Times New Roman" w:hAnsi="Times New Roman" w:cs="Times New Roman"/>
+                <w:color w:val="000000"/>
+                <w:sz w:val="24"/>
+                <w:szCs w:val="24"/>
+              </w:rPr>
+            </w:pPr>
+            <w:r>
+              <w:rPr>
+                <w:rFonts w:ascii="Times New Roman" w:hAnsi="Times New Roman" w:cs="Times New Roman"/>
+                <w:color w:val="000000"/>
+                <w:sz w:val="24"/>
+                <w:szCs w:val="24"/>
+              </w:rPr>
+              <w:t xml:space="preserve">1. Admin/Manager get access to </w:t>
+            </w:r>
+            <w:r>
+              <w:rPr>
+                <w:rFonts w:ascii="Times New Roman" w:hAnsi="Times New Roman" w:cs="Times New Roman"/>
+                <w:color w:val="000000"/>
+                <w:sz w:val="24"/>
+                <w:szCs w:val="24"/>
+              </w:rPr>
+              <w:t>delete</w:t>
+            </w:r>
+            <w:r>
+              <w:rPr>
+                <w:rFonts w:ascii="Times New Roman" w:hAnsi="Times New Roman" w:cs="Times New Roman"/>
+                <w:color w:val="000000"/>
+                <w:sz w:val="24"/>
+                <w:szCs w:val="24"/>
+              </w:rPr>
+              <w:t xml:space="preserve"> trip function through the system.</w:t>
+            </w:r>
+          </w:p>
+          <w:p>
+            <w:pPr>
+              <w:pStyle w:val="TableContents"/>
+              <w:rPr>
+                <w:rFonts w:ascii="Times New Roman" w:hAnsi="Times New Roman" w:cs="Times New Roman"/>
+                <w:color w:val="000000"/>
+              </w:rPr>
+            </w:pPr>
+            <w:r>
+              <w:rPr>
+                <w:rFonts w:ascii="Times New Roman" w:hAnsi="Times New Roman" w:cs="Times New Roman"/>
+                <w:color w:val="000000"/>
+              </w:rPr>
+              <w:t>2. Admin/Manager choose the related da</w:t>
+            </w:r>
+            <w:r>
+              <w:rPr>
+                <w:rFonts w:ascii="Times New Roman" w:hAnsi="Times New Roman" w:cs="Times New Roman"/>
+                <w:color w:val="000000"/>
+              </w:rPr>
+              <w:t>te</w:t>
+            </w:r>
+            <w:r>
+              <w:rPr>
+                <w:rFonts w:ascii="Times New Roman" w:hAnsi="Times New Roman" w:cs="Times New Roman"/>
+                <w:color w:val="000000"/>
+              </w:rPr>
+              <w:t>.</w:t>
+            </w:r>
+          </w:p>
+          <w:p>
+            <w:pPr>
+              <w:pStyle w:val="TableContents"/>
+              <w:rPr>
+                <w:rFonts w:ascii="Times New Roman" w:hAnsi="Times New Roman" w:cs="Times New Roman"/>
+                <w:color w:val="000000"/>
+              </w:rPr>
+            </w:pPr>
+            <w:r>
+              <w:rPr>
+                <w:rFonts w:ascii="Times New Roman" w:hAnsi="Times New Roman" w:cs="Times New Roman"/>
+                <w:color w:val="000000"/>
+              </w:rPr>
+              <w:t>3. The system lists the trips that are in given date.</w:t>
+            </w:r>
+          </w:p>
+          <w:p>
+            <w:pPr>
+              <w:pStyle w:val="TableContents"/>
+              <w:rPr>
+                <w:rFonts w:ascii="Times New Roman" w:hAnsi="Times New Roman" w:cs="Times New Roman"/>
+                <w:color w:val="000000"/>
+              </w:rPr>
+            </w:pPr>
+            <w:r>
+              <w:rPr>
+                <w:rFonts w:ascii="Times New Roman" w:hAnsi="Times New Roman" w:cs="Times New Roman"/>
+                <w:color w:val="000000"/>
+              </w:rPr>
+              <w:t xml:space="preserve">4.Admin/Manager selects the trip needs to be </w:t>
+            </w:r>
+            <w:r>
+              <w:rPr>
+                <w:rFonts w:ascii="Times New Roman" w:hAnsi="Times New Roman" w:cs="Times New Roman"/>
+                <w:color w:val="000000"/>
+              </w:rPr>
+              <w:t>delete</w:t>
+            </w:r>
+            <w:r>
+              <w:rPr>
+                <w:rFonts w:ascii="Times New Roman" w:hAnsi="Times New Roman" w:cs="Times New Roman"/>
+                <w:color w:val="000000"/>
+              </w:rPr>
+              <w:t>d.</w:t>
+            </w:r>
+          </w:p>
+          <w:p>
+            <w:pPr>
+              <w:pStyle w:val="TableContents"/>
+              <w:rPr>
+                <w:rFonts w:ascii="Times New Roman" w:hAnsi="Times New Roman" w:cs="Times New Roman"/>
+                <w:color w:val="000000"/>
+              </w:rPr>
+            </w:pPr>
+            <w:r>
+              <w:rPr>
+                <w:rFonts w:ascii="Times New Roman" w:hAnsi="Times New Roman" w:cs="Times New Roman"/>
+                <w:color w:val="000000"/>
+              </w:rPr>
+              <w:t xml:space="preserve">5.Admin/Manager </w:t>
+            </w:r>
+            <w:r>
+              <w:rPr>
+                <w:rFonts w:ascii="Times New Roman" w:hAnsi="Times New Roman" w:cs="Times New Roman"/>
+                <w:color w:val="000000"/>
+              </w:rPr>
+              <w:t>delete</w:t>
+            </w:r>
+            <w:r>
+              <w:rPr>
+                <w:rFonts w:ascii="Times New Roman" w:hAnsi="Times New Roman" w:cs="Times New Roman"/>
+                <w:color w:val="000000"/>
+              </w:rPr>
+              <w:t>s the information of trip then clicks done button.</w:t>
+            </w:r>
+          </w:p>
+          <w:p>
+            <w:pPr>
+              <w:pStyle w:val="TableContents"/>
+              <w:rPr>
+                <w:rFonts w:ascii="Times New Roman" w:hAnsi="Times New Roman" w:cs="Times New Roman"/>
+                <w:color w:val="000000"/>
+              </w:rPr>
+            </w:pPr>
+            <w:r>
+              <w:rPr>
+                <w:rFonts w:ascii="Times New Roman" w:hAnsi="Times New Roman" w:cs="Times New Roman"/>
+                <w:color w:val="000000"/>
+              </w:rPr>
+              <w:t xml:space="preserve">6. System shows a message says </w:t>
             </w:r>
             <w:proofErr w:type="gramStart"/>
             <w:r>
               <w:rPr>
                 <w:rFonts w:ascii="Times New Roman" w:hAnsi="Times New Roman" w:cs="Times New Roman"/>
-                <w:bCs/>
-                <w:sz w:val="24"/>
-                <w:szCs w:val="24"/>
-              </w:rPr>
-              <w:t>“ Freeze</w:t>
+                <w:color w:val="000000"/>
+              </w:rPr>
+              <w:t>“ Are</w:t>
             </w:r>
             <w:proofErr w:type="gramEnd"/>
             <w:r>
               <w:rPr>
                 <w:rFonts w:ascii="Times New Roman" w:hAnsi="Times New Roman" w:cs="Times New Roman"/>
-                <w:bCs/>
-                <w:sz w:val="24"/>
-                <w:szCs w:val="24"/>
-              </w:rPr>
-              <w:t xml:space="preserve"> Account.”</w:t>
-            </w:r>
-          </w:p>
-          <w:p>
-            <w:pPr>
-              <w:rPr>
-                <w:rFonts w:ascii="Times New Roman" w:hAnsi="Times New Roman" w:cs="Times New Roman"/>
-                <w:sz w:val="24"/>
-                <w:szCs w:val="24"/>
-              </w:rPr>
-            </w:pPr>
-            <w:r>
-              <w:rPr>
-                <w:rFonts w:ascii="Times New Roman" w:hAnsi="Times New Roman" w:cs="Times New Roman"/>
-                <w:sz w:val="24"/>
-                <w:szCs w:val="24"/>
-              </w:rPr>
-              <w:t>4.</w:t>
-            </w:r>
-            <w:r>
-              <w:rPr>
-                <w:rFonts w:ascii="Times New Roman" w:hAnsi="Times New Roman" w:cs="Times New Roman"/>
-                <w:sz w:val="24"/>
-                <w:szCs w:val="24"/>
-              </w:rPr>
-              <w:t xml:space="preserve"> Customer approves the warning message and continues.</w:t>
+                <w:color w:val="000000"/>
+              </w:rPr>
+              <w:t xml:space="preserve"> you sure?”</w:t>
             </w:r>
           </w:p>
           <w:p>
@@ -12311,31 +13997,15 @@
               <w:pStyle w:val="TableContents"/>
               <w:rPr>
                 <w:rFonts w:ascii="Times New Roman" w:hAnsi="Times New Roman" w:cs="Times New Roman"/>
-              </w:rPr>
-            </w:pPr>
-            <w:r>
-              <w:rPr>
-                <w:rFonts w:ascii="Times New Roman" w:hAnsi="Times New Roman" w:cs="Times New Roman"/>
-              </w:rPr>
-              <w:t>5</w:t>
-            </w:r>
-            <w:r>
-              <w:rPr>
-                <w:rFonts w:ascii="Times New Roman" w:hAnsi="Times New Roman" w:cs="Times New Roman"/>
-              </w:rPr>
-              <w:t xml:space="preserve">. System gives feedback about completing the </w:t>
-            </w:r>
-            <w:r>
-              <w:rPr>
-                <w:rFonts w:ascii="Times New Roman" w:hAnsi="Times New Roman" w:cs="Times New Roman"/>
-              </w:rPr>
-              <w:t>process</w:t>
-            </w:r>
-            <w:r>
-              <w:rPr>
-                <w:rFonts w:ascii="Times New Roman" w:hAnsi="Times New Roman" w:cs="Times New Roman"/>
-              </w:rPr>
-              <w:t>.</w:t>
+                <w:color w:val="000000"/>
+              </w:rPr>
+            </w:pPr>
+            <w:r>
+              <w:rPr>
+                <w:rFonts w:ascii="Times New Roman" w:hAnsi="Times New Roman" w:cs="Times New Roman"/>
+                <w:color w:val="000000"/>
+              </w:rPr>
+              <w:t>7. Admin/Manager taps “continue.”</w:t>
             </w:r>
           </w:p>
           <w:p>
@@ -12351,8 +14021,31 @@
                 <w:rFonts w:ascii="Times New Roman" w:hAnsi="Times New Roman" w:cs="Times New Roman"/>
                 <w:color w:val="000000"/>
               </w:rPr>
-              <w:t>6. System logs the customer out.</w:t>
-            </w:r>
+              <w:t>6.System checks and successfully</w:t>
+            </w:r>
+            <w:r>
+              <w:rPr>
+                <w:rFonts w:ascii="Times New Roman" w:hAnsi="Times New Roman" w:cs="Times New Roman"/>
+                <w:color w:val="000000"/>
+              </w:rPr>
+              <w:t xml:space="preserve"> deletes</w:t>
+            </w:r>
+            <w:r>
+              <w:rPr>
+                <w:rFonts w:ascii="Times New Roman" w:hAnsi="Times New Roman" w:cs="Times New Roman"/>
+                <w:color w:val="000000"/>
+              </w:rPr>
+              <w:t xml:space="preserve"> the info of trip.</w:t>
+            </w:r>
+          </w:p>
+          <w:p>
+            <w:pPr>
+              <w:pStyle w:val="TableContents"/>
+              <w:rPr>
+                <w:rFonts w:ascii="Times New Roman" w:hAnsi="Times New Roman" w:cs="Times New Roman"/>
+                <w:color w:val="000000"/>
+              </w:rPr>
+            </w:pPr>
           </w:p>
         </w:tc>
       </w:tr>
@@ -12414,7 +14107,7 @@
                 <w:rFonts w:ascii="Times New Roman" w:hAnsi="Times New Roman" w:cs="Times New Roman"/>
                 <w:color w:val="000000"/>
               </w:rPr>
-              <w:t>Customer freezes his/her account.</w:t>
+              <w:t>Admin/Manager deletes the selected trip.</w:t>
             </w:r>
           </w:p>
         </w:tc>
@@ -12431,6 +14124,42 @@
     </w:p>
     <w:p>
       <w:pPr>
+        <w:rPr>
+          <w:rFonts w:ascii="Times New Roman" w:hAnsi="Times New Roman" w:cs="Times New Roman"/>
+          <w:sz w:val="26"/>
+          <w:szCs w:val="26"/>
+        </w:rPr>
+      </w:pPr>
+    </w:p>
+    <w:p>
+      <w:pPr>
+        <w:rPr>
+          <w:rFonts w:ascii="Times New Roman" w:hAnsi="Times New Roman" w:cs="Times New Roman"/>
+          <w:sz w:val="26"/>
+          <w:szCs w:val="26"/>
+        </w:rPr>
+      </w:pPr>
+    </w:p>
+    <w:p>
+      <w:pPr>
+        <w:rPr>
+          <w:rFonts w:ascii="Times New Roman" w:hAnsi="Times New Roman" w:cs="Times New Roman"/>
+          <w:sz w:val="26"/>
+          <w:szCs w:val="26"/>
+        </w:rPr>
+      </w:pPr>
+    </w:p>
+    <w:p>
+      <w:pPr>
+        <w:rPr>
+          <w:rFonts w:ascii="Times New Roman" w:hAnsi="Times New Roman" w:cs="Times New Roman"/>
+          <w:sz w:val="26"/>
+          <w:szCs w:val="26"/>
+        </w:rPr>
+      </w:pPr>
+    </w:p>
+    <w:p>
+      <w:pPr>
         <w:pStyle w:val="Body"/>
         <w:spacing w:line="276" w:lineRule="auto"/>
         <w:rPr>
@@ -12440,6 +14169,90 @@
           <w:color w:val="FF0000"/>
           <w:sz w:val="28"/>
           <w:szCs w:val="28"/>
+          <w:lang w:val="en-US"/>
+        </w:rPr>
+      </w:pPr>
+    </w:p>
+    <w:p>
+      <w:pPr>
+        <w:pStyle w:val="Body"/>
+        <w:spacing w:line="276" w:lineRule="auto"/>
+        <w:rPr>
+          <w:rFonts w:cs="Times New Roman"/>
+          <w:b/>
+          <w:bCs/>
+          <w:sz w:val="24"/>
+          <w:szCs w:val="24"/>
+          <w:lang w:val="en-US"/>
+        </w:rPr>
+      </w:pPr>
+    </w:p>
+    <w:p>
+      <w:pPr>
+        <w:pStyle w:val="Body"/>
+        <w:spacing w:line="276" w:lineRule="auto"/>
+        <w:rPr>
+          <w:rFonts w:cs="Times New Roman"/>
+          <w:b/>
+          <w:bCs/>
+          <w:sz w:val="24"/>
+          <w:szCs w:val="24"/>
+          <w:lang w:val="en-US"/>
+        </w:rPr>
+      </w:pPr>
+    </w:p>
+    <w:p>
+      <w:pPr>
+        <w:pStyle w:val="Body"/>
+        <w:spacing w:line="276" w:lineRule="auto"/>
+        <w:rPr>
+          <w:rFonts w:cs="Times New Roman"/>
+          <w:b/>
+          <w:bCs/>
+          <w:sz w:val="24"/>
+          <w:szCs w:val="24"/>
+          <w:lang w:val="en-US"/>
+        </w:rPr>
+      </w:pPr>
+    </w:p>
+    <w:p>
+      <w:pPr>
+        <w:pStyle w:val="Body"/>
+        <w:spacing w:line="276" w:lineRule="auto"/>
+        <w:rPr>
+          <w:rFonts w:cs="Times New Roman"/>
+          <w:b/>
+          <w:bCs/>
+          <w:sz w:val="24"/>
+          <w:szCs w:val="24"/>
+          <w:lang w:val="en-US"/>
+        </w:rPr>
+      </w:pPr>
+    </w:p>
+    <w:p>
+      <w:pPr>
+        <w:pStyle w:val="Body"/>
+        <w:spacing w:line="276" w:lineRule="auto"/>
+        <w:rPr>
+          <w:rFonts w:cs="Times New Roman"/>
+          <w:b/>
+          <w:bCs/>
+          <w:sz w:val="24"/>
+          <w:szCs w:val="24"/>
+          <w:lang w:val="en-US"/>
+        </w:rPr>
+      </w:pPr>
+    </w:p>
+    <w:p>
+      <w:pPr>
+        <w:pStyle w:val="Body"/>
+        <w:spacing w:line="276" w:lineRule="auto"/>
+        <w:rPr>
+          <w:rFonts w:cs="Times New Roman"/>
+          <w:b/>
+          <w:bCs/>
+          <w:sz w:val="24"/>
+          <w:szCs w:val="24"/>
           <w:lang w:val="en-US"/>
         </w:rPr>
       </w:pPr>

</xml_diff>